<commit_message>
Starting point for initial meeting
Added ideas on functionality as starting point for discussions and
sketches
</commit_message>
<xml_diff>
--- a/Android Template Projektbericht_150713.docx
+++ b/Android Template Projektbericht_150713.docx
@@ -1,6 +1,6 @@
 
 <file path=word/document.xml><?xml version="1.0" encoding="utf-8"?>
-<w:document xmlns:wpc="http://schemas.microsoft.com/office/word/2010/wordprocessingCanvas" xmlns:mo="http://schemas.microsoft.com/office/mac/office/2008/main" xmlns:mc="http://schemas.openxmlformats.org/markup-compatibility/2006" xmlns:mv="urn:schemas-microsoft-com:mac:vml" xmlns:o="urn:schemas-microsoft-com:office:office" xmlns:r="http://schemas.openxmlformats.org/officeDocument/2006/relationships" xmlns:m="http://schemas.openxmlformats.org/officeDocument/2006/math" xmlns:v="urn:schemas-microsoft-com:vml" xmlns:wp14="http://schemas.microsoft.com/office/word/2010/wordprocessingDrawing" xmlns:wp="http://schemas.openxmlformats.org/drawingml/2006/wordprocessingDrawing" xmlns:w10="urn:schemas-microsoft-com:office:word" xmlns:w="http://schemas.openxmlformats.org/wordprocessingml/2006/main" xmlns:w14="http://schemas.microsoft.com/office/word/2010/wordml" xmlns:w15="http://schemas.microsoft.com/office/word/2012/wordml" xmlns:wpg="http://schemas.microsoft.com/office/word/2010/wordprocessingGroup" xmlns:wpi="http://schemas.microsoft.com/office/word/2010/wordprocessingInk" xmlns:wne="http://schemas.microsoft.com/office/word/2006/wordml" xmlns:wps="http://schemas.microsoft.com/office/word/2010/wordprocessingShape" mc:Ignorable="w14 w15 wp14">
+<w:document xmlns:wpc="http://schemas.microsoft.com/office/word/2010/wordprocessingCanvas" xmlns:mc="http://schemas.openxmlformats.org/markup-compatibility/2006" xmlns:o="urn:schemas-microsoft-com:office:office" xmlns:r="http://schemas.openxmlformats.org/officeDocument/2006/relationships" xmlns:m="http://schemas.openxmlformats.org/officeDocument/2006/math" xmlns:v="urn:schemas-microsoft-com:vml" xmlns:wp14="http://schemas.microsoft.com/office/word/2010/wordprocessingDrawing" xmlns:wp="http://schemas.openxmlformats.org/drawingml/2006/wordprocessingDrawing" xmlns:w10="urn:schemas-microsoft-com:office:word" xmlns:w="http://schemas.openxmlformats.org/wordprocessingml/2006/main" xmlns:w14="http://schemas.microsoft.com/office/word/2010/wordml" xmlns:w15="http://schemas.microsoft.com/office/word/2012/wordml" xmlns:wpg="http://schemas.microsoft.com/office/word/2010/wordprocessingGroup" xmlns:wpi="http://schemas.microsoft.com/office/word/2010/wordprocessingInk" xmlns:wne="http://schemas.microsoft.com/office/word/2006/wordml" xmlns:wps="http://schemas.microsoft.com/office/word/2010/wordprocessingShape" mc:Ignorable="w14 w15 wp14">
   <w:body>
     <w:p>
       <w:pPr>
@@ -10,7 +10,6 @@
       <w:r>
         <w:rPr>
           <w:noProof/>
-          <w:lang w:val="en-US" w:eastAsia="en-US"/>
         </w:rPr>
         <w:drawing>
           <wp:inline distT="0" distB="0" distL="0" distR="0" wp14:anchorId="2DD92D04" wp14:editId="7FA0D0A3">
@@ -186,8 +185,6 @@
       <w:r>
         <w:t>Sommersemester 20XX</w:t>
       </w:r>
-      <w:bookmarkStart w:id="0" w:name="_GoBack"/>
-      <w:bookmarkEnd w:id="0"/>
     </w:p>
     <w:p>
       <w:pPr>
@@ -205,7 +202,7 @@
     <w:p/>
     <w:p>
       <w:pPr>
-        <w:pStyle w:val="Title"/>
+        <w:pStyle w:val="Titel"/>
       </w:pPr>
       <w:proofErr w:type="spellStart"/>
       <w:r>
@@ -305,60 +302,21 @@
         <w:pStyle w:val="TitelseiteText"/>
       </w:pPr>
       <w:r>
+        <w:lastRenderedPageBreak/>
         <w:t>Tel.: [Telefonnummer (z.B. 0941/9999)]</w:t>
       </w:r>
     </w:p>
     <w:p>
       <w:pPr>
         <w:pStyle w:val="TitelseiteText"/>
-        <w:rPr>
-          <w:lang w:val="en-US"/>
-        </w:rPr>
-      </w:pPr>
-      <w:r>
-        <w:rPr>
-          <w:lang w:val="en-US"/>
-        </w:rPr>
-        <w:t>Email: [</w:t>
-      </w:r>
-      <w:proofErr w:type="spellStart"/>
-      <w:r>
-        <w:rPr>
-          <w:lang w:val="en-US"/>
-        </w:rPr>
-        <w:t>Emailadresse</w:t>
-      </w:r>
-      <w:proofErr w:type="spellEnd"/>
-      <w:r>
-        <w:rPr>
-          <w:lang w:val="en-US"/>
-        </w:rPr>
-        <w:t xml:space="preserve"> (</w:t>
-      </w:r>
-      <w:proofErr w:type="spellStart"/>
-      <w:r>
-        <w:rPr>
-          <w:lang w:val="en-US"/>
-        </w:rPr>
-        <w:t>z.B</w:t>
-      </w:r>
-      <w:proofErr w:type="spellEnd"/>
-      <w:r>
-        <w:rPr>
-          <w:lang w:val="en-US"/>
-        </w:rPr>
-        <w:t>.: max.mustermann@stud.uni-regensburg.de</w:t>
-      </w:r>
-      <w:r>
-        <w:rPr>
-          <w:lang w:val="en-US"/>
-        </w:rPr>
+      </w:pPr>
+      <w:r>
+        <w:t>Email: [Emailadresse (z.B.: max.mustermann@stud.uni-regensburg.de</w:t>
+      </w:r>
+      <w:r>
         <w:t>)</w:t>
       </w:r>
       <w:r>
-        <w:rPr>
-          <w:lang w:val="en-US"/>
-        </w:rPr>
         <w:t>]</w:t>
       </w:r>
     </w:p>
@@ -385,7 +343,7 @@
     </w:p>
     <w:p>
       <w:pPr>
-        <w:pStyle w:val="TOCHeading"/>
+        <w:pStyle w:val="Inhaltsverzeichnisberschrift"/>
       </w:pPr>
       <w:r>
         <w:lastRenderedPageBreak/>
@@ -401,7 +359,7 @@
     </w:p>
     <w:p>
       <w:pPr>
-        <w:pStyle w:val="TOC1"/>
+        <w:pStyle w:val="Verzeichnis1"/>
         <w:tabs>
           <w:tab w:val="left" w:pos="389"/>
         </w:tabs>
@@ -409,7 +367,7 @@
           <w:rFonts w:asciiTheme="minorHAnsi" w:eastAsiaTheme="minorEastAsia" w:hAnsiTheme="minorHAnsi" w:cstheme="minorBidi"/>
           <w:noProof/>
           <w:szCs w:val="24"/>
-          <w:lang w:val="en-US" w:eastAsia="ja-JP"/>
+          <w:lang w:eastAsia="ja-JP"/>
         </w:rPr>
       </w:pPr>
       <w:r>
@@ -432,7 +390,7 @@
           <w:rFonts w:asciiTheme="minorHAnsi" w:eastAsiaTheme="minorEastAsia" w:hAnsiTheme="minorHAnsi" w:cstheme="minorBidi"/>
           <w:noProof/>
           <w:szCs w:val="24"/>
-          <w:lang w:val="en-US" w:eastAsia="ja-JP"/>
+          <w:lang w:eastAsia="ja-JP"/>
         </w:rPr>
         <w:tab/>
       </w:r>
@@ -486,7 +444,7 @@
     </w:p>
     <w:p>
       <w:pPr>
-        <w:pStyle w:val="TOC1"/>
+        <w:pStyle w:val="Verzeichnis1"/>
         <w:tabs>
           <w:tab w:val="left" w:pos="389"/>
         </w:tabs>
@@ -494,7 +452,7 @@
           <w:rFonts w:asciiTheme="minorHAnsi" w:eastAsiaTheme="minorEastAsia" w:hAnsiTheme="minorHAnsi" w:cstheme="minorBidi"/>
           <w:noProof/>
           <w:szCs w:val="24"/>
-          <w:lang w:val="en-US" w:eastAsia="ja-JP"/>
+          <w:lang w:eastAsia="ja-JP"/>
         </w:rPr>
       </w:pPr>
       <w:r>
@@ -508,7 +466,7 @@
           <w:rFonts w:asciiTheme="minorHAnsi" w:eastAsiaTheme="minorEastAsia" w:hAnsiTheme="minorHAnsi" w:cstheme="minorBidi"/>
           <w:noProof/>
           <w:szCs w:val="24"/>
-          <w:lang w:val="en-US" w:eastAsia="ja-JP"/>
+          <w:lang w:eastAsia="ja-JP"/>
         </w:rPr>
         <w:tab/>
       </w:r>
@@ -562,7 +520,7 @@
     </w:p>
     <w:p>
       <w:pPr>
-        <w:pStyle w:val="TOC1"/>
+        <w:pStyle w:val="Verzeichnis1"/>
         <w:tabs>
           <w:tab w:val="left" w:pos="389"/>
         </w:tabs>
@@ -570,7 +528,7 @@
           <w:rFonts w:asciiTheme="minorHAnsi" w:eastAsiaTheme="minorEastAsia" w:hAnsiTheme="minorHAnsi" w:cstheme="minorBidi"/>
           <w:noProof/>
           <w:szCs w:val="24"/>
-          <w:lang w:val="en-US" w:eastAsia="ja-JP"/>
+          <w:lang w:eastAsia="ja-JP"/>
         </w:rPr>
       </w:pPr>
       <w:r>
@@ -584,7 +542,7 @@
           <w:rFonts w:asciiTheme="minorHAnsi" w:eastAsiaTheme="minorEastAsia" w:hAnsiTheme="minorHAnsi" w:cstheme="minorBidi"/>
           <w:noProof/>
           <w:szCs w:val="24"/>
-          <w:lang w:val="en-US" w:eastAsia="ja-JP"/>
+          <w:lang w:eastAsia="ja-JP"/>
         </w:rPr>
         <w:tab/>
       </w:r>
@@ -638,7 +596,7 @@
     </w:p>
     <w:p>
       <w:pPr>
-        <w:pStyle w:val="TOC1"/>
+        <w:pStyle w:val="Verzeichnis1"/>
         <w:tabs>
           <w:tab w:val="left" w:pos="389"/>
         </w:tabs>
@@ -646,7 +604,7 @@
           <w:rFonts w:asciiTheme="minorHAnsi" w:eastAsiaTheme="minorEastAsia" w:hAnsiTheme="minorHAnsi" w:cstheme="minorBidi"/>
           <w:noProof/>
           <w:szCs w:val="24"/>
-          <w:lang w:val="en-US" w:eastAsia="ja-JP"/>
+          <w:lang w:eastAsia="ja-JP"/>
         </w:rPr>
       </w:pPr>
       <w:r>
@@ -660,7 +618,7 @@
           <w:rFonts w:asciiTheme="minorHAnsi" w:eastAsiaTheme="minorEastAsia" w:hAnsiTheme="minorHAnsi" w:cstheme="minorBidi"/>
           <w:noProof/>
           <w:szCs w:val="24"/>
-          <w:lang w:val="en-US" w:eastAsia="ja-JP"/>
+          <w:lang w:eastAsia="ja-JP"/>
         </w:rPr>
         <w:tab/>
       </w:r>
@@ -714,7 +672,7 @@
     </w:p>
     <w:p>
       <w:pPr>
-        <w:pStyle w:val="TOC1"/>
+        <w:pStyle w:val="Verzeichnis1"/>
         <w:tabs>
           <w:tab w:val="left" w:pos="389"/>
         </w:tabs>
@@ -722,7 +680,7 @@
           <w:rFonts w:asciiTheme="minorHAnsi" w:eastAsiaTheme="minorEastAsia" w:hAnsiTheme="minorHAnsi" w:cstheme="minorBidi"/>
           <w:noProof/>
           <w:szCs w:val="24"/>
-          <w:lang w:val="en-US" w:eastAsia="ja-JP"/>
+          <w:lang w:eastAsia="ja-JP"/>
         </w:rPr>
       </w:pPr>
       <w:r>
@@ -736,7 +694,7 @@
           <w:rFonts w:asciiTheme="minorHAnsi" w:eastAsiaTheme="minorEastAsia" w:hAnsiTheme="minorHAnsi" w:cstheme="minorBidi"/>
           <w:noProof/>
           <w:szCs w:val="24"/>
-          <w:lang w:val="en-US" w:eastAsia="ja-JP"/>
+          <w:lang w:eastAsia="ja-JP"/>
         </w:rPr>
         <w:tab/>
       </w:r>
@@ -790,7 +748,7 @@
     </w:p>
     <w:p>
       <w:pPr>
-        <w:pStyle w:val="TOC2"/>
+        <w:pStyle w:val="Verzeichnis2"/>
         <w:tabs>
           <w:tab w:val="left" w:pos="759"/>
           <w:tab w:val="right" w:leader="dot" w:pos="8493"/>
@@ -800,7 +758,7 @@
           <w:noProof/>
           <w:sz w:val="24"/>
           <w:szCs w:val="24"/>
-          <w:lang w:val="en-US" w:eastAsia="ja-JP"/>
+          <w:lang w:eastAsia="ja-JP"/>
         </w:rPr>
       </w:pPr>
       <w:r>
@@ -815,7 +773,7 @@
           <w:noProof/>
           <w:sz w:val="24"/>
           <w:szCs w:val="24"/>
-          <w:lang w:val="en-US" w:eastAsia="ja-JP"/>
+          <w:lang w:eastAsia="ja-JP"/>
         </w:rPr>
         <w:tab/>
       </w:r>
@@ -869,7 +827,7 @@
     </w:p>
     <w:p>
       <w:pPr>
-        <w:pStyle w:val="TOC2"/>
+        <w:pStyle w:val="Verzeichnis2"/>
         <w:tabs>
           <w:tab w:val="left" w:pos="759"/>
           <w:tab w:val="right" w:leader="dot" w:pos="8493"/>
@@ -879,7 +837,7 @@
           <w:noProof/>
           <w:sz w:val="24"/>
           <w:szCs w:val="24"/>
-          <w:lang w:val="en-US" w:eastAsia="ja-JP"/>
+          <w:lang w:eastAsia="ja-JP"/>
         </w:rPr>
       </w:pPr>
       <w:r>
@@ -894,7 +852,7 @@
           <w:noProof/>
           <w:sz w:val="24"/>
           <w:szCs w:val="24"/>
-          <w:lang w:val="en-US" w:eastAsia="ja-JP"/>
+          <w:lang w:eastAsia="ja-JP"/>
         </w:rPr>
         <w:tab/>
       </w:r>
@@ -948,7 +906,7 @@
     </w:p>
     <w:p>
       <w:pPr>
-        <w:pStyle w:val="TOC1"/>
+        <w:pStyle w:val="Verzeichnis1"/>
         <w:tabs>
           <w:tab w:val="left" w:pos="389"/>
         </w:tabs>
@@ -956,7 +914,7 @@
           <w:rFonts w:asciiTheme="minorHAnsi" w:eastAsiaTheme="minorEastAsia" w:hAnsiTheme="minorHAnsi" w:cstheme="minorBidi"/>
           <w:noProof/>
           <w:szCs w:val="24"/>
-          <w:lang w:val="en-US" w:eastAsia="ja-JP"/>
+          <w:lang w:eastAsia="ja-JP"/>
         </w:rPr>
       </w:pPr>
       <w:r>
@@ -970,7 +928,7 @@
           <w:rFonts w:asciiTheme="minorHAnsi" w:eastAsiaTheme="minorEastAsia" w:hAnsiTheme="minorHAnsi" w:cstheme="minorBidi"/>
           <w:noProof/>
           <w:szCs w:val="24"/>
-          <w:lang w:val="en-US" w:eastAsia="ja-JP"/>
+          <w:lang w:eastAsia="ja-JP"/>
         </w:rPr>
         <w:tab/>
       </w:r>
@@ -1024,7 +982,7 @@
     </w:p>
     <w:p>
       <w:pPr>
-        <w:pStyle w:val="TOC1"/>
+        <w:pStyle w:val="Verzeichnis1"/>
         <w:tabs>
           <w:tab w:val="left" w:pos="389"/>
         </w:tabs>
@@ -1032,7 +990,7 @@
           <w:rFonts w:asciiTheme="minorHAnsi" w:eastAsiaTheme="minorEastAsia" w:hAnsiTheme="minorHAnsi" w:cstheme="minorBidi"/>
           <w:noProof/>
           <w:szCs w:val="24"/>
-          <w:lang w:val="en-US" w:eastAsia="ja-JP"/>
+          <w:lang w:eastAsia="ja-JP"/>
         </w:rPr>
       </w:pPr>
       <w:r>
@@ -1046,7 +1004,7 @@
           <w:rFonts w:asciiTheme="minorHAnsi" w:eastAsiaTheme="minorEastAsia" w:hAnsiTheme="minorHAnsi" w:cstheme="minorBidi"/>
           <w:noProof/>
           <w:szCs w:val="24"/>
-          <w:lang w:val="en-US" w:eastAsia="ja-JP"/>
+          <w:lang w:eastAsia="ja-JP"/>
         </w:rPr>
         <w:tab/>
       </w:r>
@@ -1100,7 +1058,7 @@
     </w:p>
     <w:p>
       <w:pPr>
-        <w:pStyle w:val="TOC1"/>
+        <w:pStyle w:val="Verzeichnis1"/>
         <w:tabs>
           <w:tab w:val="left" w:pos="389"/>
         </w:tabs>
@@ -1108,7 +1066,7 @@
           <w:rFonts w:asciiTheme="minorHAnsi" w:eastAsiaTheme="minorEastAsia" w:hAnsiTheme="minorHAnsi" w:cstheme="minorBidi"/>
           <w:noProof/>
           <w:szCs w:val="24"/>
-          <w:lang w:val="en-US" w:eastAsia="ja-JP"/>
+          <w:lang w:eastAsia="ja-JP"/>
         </w:rPr>
       </w:pPr>
       <w:r>
@@ -1123,7 +1081,7 @@
           <w:rFonts w:asciiTheme="minorHAnsi" w:eastAsiaTheme="minorEastAsia" w:hAnsiTheme="minorHAnsi" w:cstheme="minorBidi"/>
           <w:noProof/>
           <w:szCs w:val="24"/>
-          <w:lang w:val="en-US" w:eastAsia="ja-JP"/>
+          <w:lang w:eastAsia="ja-JP"/>
         </w:rPr>
         <w:tab/>
       </w:r>
@@ -1205,7 +1163,7 @@
     </w:p>
     <w:p>
       <w:pPr>
-        <w:pStyle w:val="TOCHeading"/>
+        <w:pStyle w:val="Inhaltsverzeichnisberschrift"/>
       </w:pPr>
       <w:r>
         <w:lastRenderedPageBreak/>
@@ -1214,7 +1172,7 @@
     </w:p>
     <w:p>
       <w:pPr>
-        <w:pStyle w:val="TableofFigures"/>
+        <w:pStyle w:val="Abbildungsverzeichnis"/>
         <w:tabs>
           <w:tab w:val="right" w:leader="dot" w:pos="8493"/>
         </w:tabs>
@@ -1223,7 +1181,7 @@
           <w:noProof/>
           <w:sz w:val="24"/>
           <w:szCs w:val="24"/>
-          <w:lang w:val="en-US" w:eastAsia="ja-JP"/>
+          <w:lang w:eastAsia="ja-JP"/>
         </w:rPr>
       </w:pPr>
       <w:r>
@@ -1285,7 +1243,7 @@
     </w:p>
     <w:p>
       <w:pPr>
-        <w:pStyle w:val="Bibliography"/>
+        <w:pStyle w:val="Literaturverzeichnis"/>
         <w:sectPr>
           <w:pgSz w:w="11906" w:h="16838"/>
           <w:pgMar w:top="1418" w:right="1418" w:bottom="1134" w:left="1985" w:header="709" w:footer="709" w:gutter="0"/>
@@ -1299,163 +1257,97 @@
     </w:p>
     <w:p>
       <w:pPr>
-        <w:pStyle w:val="Heading1"/>
-      </w:pPr>
-      <w:bookmarkStart w:id="1" w:name="_Toc269485361"/>
+        <w:pStyle w:val="berschrift1"/>
+      </w:pPr>
+      <w:bookmarkStart w:id="0" w:name="_Toc269485361"/>
       <w:r>
         <w:lastRenderedPageBreak/>
-        <w:t>Anmerkungen zu dieser Vorlage</w:t>
-      </w:r>
-      <w:bookmarkEnd w:id="1"/>
-    </w:p>
-    <w:p>
-      <w:r>
-        <w:t xml:space="preserve">Diese Vorlage dient der Dokumentation der Abschlussprojekte des Android-Kurses. Sie basiert auf der allgemeinen Vorlage für </w:t>
-      </w:r>
-      <w:r>
-        <w:t xml:space="preserve">Seminararbeiten und </w:t>
-      </w:r>
-      <w:r>
-        <w:t>Abschlussarbeiten der Lehrstühle für Medie</w:t>
-      </w:r>
-      <w:r>
-        <w:t>n</w:t>
-      </w:r>
-      <w:r>
-        <w:t xml:space="preserve">informatik und Informationswissenschaft. </w:t>
-      </w:r>
-      <w:r>
-        <w:t>Bitte benutzen Sie die vorgegebenen Kapitel als Muster für die Anfertig</w:t>
-      </w:r>
-      <w:r>
-        <w:t>ung Ihrer Projektb</w:t>
-      </w:r>
-      <w:r>
-        <w:t xml:space="preserve">eschreibung; jedes Kapitel beinhaltet dazu eine kurze Zusammenfassung der erwarteten Inhalte. Löschen Sie vor  der Abgabe der Dokumentation </w:t>
-      </w:r>
-      <w:r>
-        <w:t xml:space="preserve">diese und andere Anmerkungen aus dem Dokument (ebenso dieses Kapitel). </w:t>
-      </w:r>
-      <w:r>
-        <w:t xml:space="preserve">An einigen Stellen enthält die Vorlage </w:t>
-      </w:r>
-      <w:r>
-        <w:t xml:space="preserve">Beispieltexte </w:t>
-      </w:r>
-      <w:r>
-        <w:t xml:space="preserve">für die fiktive App </w:t>
-      </w:r>
-      <w:proofErr w:type="spellStart"/>
-      <w:r>
-        <w:rPr>
-          <w:i/>
-        </w:rPr>
-        <w:t>Garbage</w:t>
-      </w:r>
-      <w:proofErr w:type="spellEnd"/>
-      <w:r>
-        <w:rPr>
-          <w:i/>
-        </w:rPr>
-        <w:t xml:space="preserve"> </w:t>
-      </w:r>
-      <w:proofErr w:type="spellStart"/>
-      <w:r>
-        <w:rPr>
-          <w:i/>
-        </w:rPr>
-        <w:t>Collectors</w:t>
-      </w:r>
-      <w:proofErr w:type="spellEnd"/>
-      <w:r>
-        <w:rPr>
-          <w:i/>
-        </w:rPr>
-        <w:t xml:space="preserve">. </w:t>
-      </w:r>
-      <w:r>
-        <w:rPr>
-          <w:b/>
-        </w:rPr>
-        <w:t>Diese Texte</w:t>
-      </w:r>
-      <w:r>
-        <w:rPr>
-          <w:b/>
-        </w:rPr>
-        <w:t xml:space="preserve"> </w:t>
-      </w:r>
-      <w:r>
-        <w:rPr>
-          <w:b/>
-        </w:rPr>
-        <w:t xml:space="preserve">dienen als Formulierungshilfe und Anregung </w:t>
-      </w:r>
-      <w:r>
-        <w:rPr>
-          <w:b/>
-        </w:rPr>
-        <w:t>für Ihre eigene Projektbeschreibung</w:t>
-      </w:r>
-      <w:r>
-        <w:rPr>
-          <w:b/>
-        </w:rPr>
-        <w:t xml:space="preserve"> und stellen </w:t>
-      </w:r>
-      <w:r>
-        <w:rPr>
-          <w:b/>
-        </w:rPr>
-        <w:t>keine komplette Dokumentation dar</w:t>
-      </w:r>
-      <w:r>
-        <w:rPr>
-          <w:b/>
-        </w:rPr>
-        <w:t>.</w:t>
-      </w:r>
-      <w:r>
-        <w:t xml:space="preserve"> Bitte reichern Sie Ihre Ausführungen durch sinnvolle Graphiken und Screenshots an.</w:t>
-      </w:r>
-      <w:r>
-        <w:t xml:space="preserve"> </w:t>
-      </w:r>
-    </w:p>
-    <w:p/>
-    <w:p>
-      <w:r>
-        <w:t xml:space="preserve">Es gibt keine </w:t>
-      </w:r>
-      <w:r>
-        <w:t>vorgegebene</w:t>
-      </w:r>
-      <w:r>
-        <w:t xml:space="preserve"> </w:t>
-      </w:r>
-      <w:r>
-        <w:t>Seitenanzahl</w:t>
-      </w:r>
-      <w:r>
-        <w:t xml:space="preserve">! Formulieren Sie die nötigen Informationen </w:t>
-      </w:r>
-      <w:r>
-        <w:t>umfassenden, prägnant</w:t>
-      </w:r>
-      <w:r>
-        <w:t xml:space="preserve"> und verständlich</w:t>
-      </w:r>
-      <w:r>
-        <w:t xml:space="preserve">. </w:t>
-      </w:r>
-      <w:r>
-        <w:t>Die verschiedenen Kapitel können (und sollten) Sie sinnvoll durch Unterkapitel gliedern.</w:t>
+        <w:t>To Dos</w:t>
+      </w:r>
+      <w:bookmarkEnd w:id="0"/>
+    </w:p>
+    <w:p>
+      <w:pPr>
+        <w:pStyle w:val="Listenabsatz"/>
+        <w:numPr>
+          <w:ilvl w:val="0"/>
+          <w:numId w:val="14"/>
+        </w:numPr>
+      </w:pPr>
+      <w:r>
+        <w:t>Name überlegen</w:t>
+      </w:r>
+    </w:p>
+    <w:p>
+      <w:pPr>
+        <w:pStyle w:val="Listenabsatz"/>
+        <w:numPr>
+          <w:ilvl w:val="0"/>
+          <w:numId w:val="14"/>
+        </w:numPr>
+      </w:pPr>
+      <w:r>
+        <w:t>Funktionalitäten</w:t>
+      </w:r>
+    </w:p>
+    <w:p>
+      <w:pPr>
+        <w:pStyle w:val="Listenabsatz"/>
+        <w:numPr>
+          <w:ilvl w:val="0"/>
+          <w:numId w:val="14"/>
+        </w:numPr>
+      </w:pPr>
+      <w:r>
+        <w:t>Welche Screens sind nötig</w:t>
+      </w:r>
+    </w:p>
+    <w:p>
+      <w:pPr>
+        <w:pStyle w:val="Listenabsatz"/>
+        <w:numPr>
+          <w:ilvl w:val="0"/>
+          <w:numId w:val="14"/>
+        </w:numPr>
+      </w:pPr>
+      <w:r>
+        <w:t xml:space="preserve">Welche Aktivitäten </w:t>
+      </w:r>
+      <w:r>
+        <w:t>sind nötig</w:t>
+      </w:r>
+    </w:p>
+    <w:p>
+      <w:pPr>
+        <w:pStyle w:val="Listenabsatz"/>
+        <w:numPr>
+          <w:ilvl w:val="0"/>
+          <w:numId w:val="14"/>
+        </w:numPr>
+      </w:pPr>
+      <w:r>
+        <w:t>Wer macht was</w:t>
+      </w:r>
+    </w:p>
+    <w:p>
+      <w:r>
+        <w:t>Zielpersonen:</w:t>
       </w:r>
     </w:p>
     <w:p>
       <w:pPr>
         <w:pStyle w:val="Folgeabsatz"/>
-      </w:pPr>
+        <w:numPr>
+          <w:ilvl w:val="0"/>
+          <w:numId w:val="14"/>
+        </w:numPr>
+      </w:pPr>
+      <w:r>
+        <w:t xml:space="preserve">Freizeit Gärtner / </w:t>
+      </w:r>
+      <w:r>
+        <w:t>Naturliebhaber..</w:t>
+      </w:r>
     </w:p>
     <w:p>
       <w:pPr>
@@ -1463,12 +1355,360 @@
         <w:ind w:firstLine="0"/>
       </w:pPr>
       <w:r>
+        <w:t>Szenarien:</w:t>
+      </w:r>
+    </w:p>
+    <w:p>
+      <w:pPr>
+        <w:pStyle w:val="Folgeabsatz"/>
+        <w:numPr>
+          <w:ilvl w:val="0"/>
+          <w:numId w:val="14"/>
+        </w:numPr>
+      </w:pPr>
+      <w:r>
+        <w:t>Gärtner kauft Pflanze ein und muss sie umtopfen/in seinem Garten pflanzen. Dabei sind die Pflegeanweisungen auf dem ursprünglichen Topf/Etikett, er muss sie sich merken/ Etikett aufbewahren oder aufschreiben</w:t>
+      </w:r>
+    </w:p>
+    <w:p>
+      <w:pPr>
+        <w:pStyle w:val="Folgeabsatz"/>
+        <w:numPr>
+          <w:ilvl w:val="0"/>
+          <w:numId w:val="14"/>
+        </w:numPr>
+      </w:pPr>
+      <w:r>
+        <w:t>Leidenschaftlicher Gärtner möchte Überblick über sein Gartenjahr haben, was alles gepflanzt wurde, was wuchs und wie alles aussah, evtl. unterschiedliche Stadien</w:t>
+      </w:r>
+    </w:p>
+    <w:p>
+      <w:pPr>
+        <w:pStyle w:val="Folgeabsatz"/>
+        <w:numPr>
+          <w:ilvl w:val="0"/>
+          <w:numId w:val="14"/>
+        </w:numPr>
+      </w:pPr>
+      <w:r>
+        <w:t>Gärtner möchte Dokumentieren, wie z.B. Pflanzen (Blätter, Blüte, Samen) aussehen</w:t>
+      </w:r>
+    </w:p>
+    <w:p>
+      <w:pPr>
+        <w:pStyle w:val="Folgeabsatz"/>
+        <w:numPr>
+          <w:ilvl w:val="0"/>
+          <w:numId w:val="14"/>
+        </w:numPr>
+      </w:pPr>
+      <w:r>
+        <w:t>Besuch in Weihenstephan, schöne Blume/Pflanze entdeckt, möchte Bild und/oder Name Speichern, um sie sich für den eigenen Garten zu besorgen</w:t>
+      </w:r>
+    </w:p>
+    <w:p>
+      <w:r>
+        <w:t>Funktionalitäten:</w:t>
+      </w:r>
+    </w:p>
+    <w:p>
+      <w:pPr>
+        <w:pStyle w:val="Folgeabsatz"/>
+        <w:numPr>
+          <w:ilvl w:val="0"/>
+          <w:numId w:val="14"/>
+        </w:numPr>
+      </w:pPr>
+      <w:r>
+        <w:t>Garten/Gartenjahr anlegen</w:t>
+      </w:r>
+    </w:p>
+    <w:p>
+      <w:pPr>
+        <w:pStyle w:val="Folgeabsatz"/>
+        <w:numPr>
+          <w:ilvl w:val="0"/>
+          <w:numId w:val="14"/>
+        </w:numPr>
+      </w:pPr>
+      <w:r>
+        <w:t>Neue Pflanzen in einem Garten eintragen (mit Name, Beschreibung, Bild, Aktionen – wichtig für die spätere Alarm-/Reminderfunktion)</w:t>
+      </w:r>
+    </w:p>
+    <w:p>
+      <w:pPr>
+        <w:pStyle w:val="Folgeabsatz"/>
+        <w:numPr>
+          <w:ilvl w:val="0"/>
+          <w:numId w:val="14"/>
+        </w:numPr>
+      </w:pPr>
+      <w:r>
+        <w:t>Bilder von Pflanzen machen und als neuer Eintrag speichern</w:t>
+      </w:r>
+      <w:r>
+        <w:t xml:space="preserve"> oder nachträglich zu einem bestehendem Eintrag hinzufügen</w:t>
+      </w:r>
+    </w:p>
+    <w:p>
+      <w:pPr>
+        <w:pStyle w:val="Folgeabsatz"/>
+        <w:numPr>
+          <w:ilvl w:val="0"/>
+          <w:numId w:val="14"/>
+        </w:numPr>
+      </w:pPr>
+      <w:r>
+        <w:t>Einträge im Garten anzeigen lassen</w:t>
+      </w:r>
+    </w:p>
+    <w:p>
+      <w:pPr>
+        <w:pStyle w:val="Folgeabsatz"/>
+        <w:numPr>
+          <w:ilvl w:val="0"/>
+          <w:numId w:val="14"/>
+        </w:numPr>
+      </w:pPr>
+      <w:r>
+        <w:t>Nach Pflanzen suchen</w:t>
+      </w:r>
+    </w:p>
+    <w:p>
+      <w:pPr>
+        <w:pStyle w:val="Folgeabsatz"/>
+        <w:numPr>
+          <w:ilvl w:val="0"/>
+          <w:numId w:val="14"/>
+        </w:numPr>
+      </w:pPr>
+      <w:r>
+        <w:t>Gefundene Pflanzen in einem Garten speichern</w:t>
+      </w:r>
+    </w:p>
+    <w:p>
+      <w:pPr>
+        <w:pStyle w:val="Folgeabsatz"/>
+        <w:numPr>
+          <w:ilvl w:val="0"/>
+          <w:numId w:val="14"/>
+        </w:numPr>
+      </w:pPr>
+      <w:r>
+        <w:t>(Ähnliche Einträge zusammenfügen)</w:t>
+      </w:r>
+    </w:p>
+    <w:p>
+      <w:pPr>
+        <w:pStyle w:val="Folgeabsatz"/>
+        <w:numPr>
+          <w:ilvl w:val="0"/>
+          <w:numId w:val="14"/>
+        </w:numPr>
+      </w:pPr>
+      <w:r>
+        <w:t>Schon gespeicherte Pflanzen bearbeiten (sowohl Text als auch Bilder – löschen, neue hinzufügen)</w:t>
+      </w:r>
+    </w:p>
+    <w:p>
+      <w:pPr>
+        <w:pStyle w:val="Folgeabsatz"/>
+        <w:numPr>
+          <w:ilvl w:val="0"/>
+          <w:numId w:val="14"/>
+        </w:numPr>
+      </w:pPr>
+      <w:r>
+        <w:lastRenderedPageBreak/>
+        <w:t>Bilder-Galerie für ein Bestimmtes Gartenjahr – welche Reihenfolge wäre sinnvoll?</w:t>
+      </w:r>
+      <w:r>
+        <w:t xml:space="preserve"> Aufnahmedatum/Name/Unterschiedliche Sortiermöglichkeiten?</w:t>
+      </w:r>
+    </w:p>
+    <w:p>
+      <w:pPr>
+        <w:pStyle w:val="Folgeabsatz"/>
+        <w:numPr>
+          <w:ilvl w:val="0"/>
+          <w:numId w:val="14"/>
+        </w:numPr>
+      </w:pPr>
+      <w:r>
+        <w:t xml:space="preserve">Wenn Zeit/Lust </w:t>
+      </w:r>
+      <w:r>
+        <w:sym w:font="Wingdings" w:char="F04A"/>
+      </w:r>
+      <w:r>
+        <w:t xml:space="preserve"> Kalenderansicht implementieren / mit Android-Kalender verknüpfen? Wie soll eine Erinnerungsfunktion aussehen?</w:t>
+      </w:r>
+    </w:p>
+    <w:p/>
+    <w:p/>
+    <w:p>
+      <w:bookmarkStart w:id="1" w:name="_GoBack"/>
+      <w:bookmarkEnd w:id="1"/>
+      <w:r>
+        <w:t xml:space="preserve">Diese Vorlage dient der Dokumentation der Abschlussprojekte des Android-Kurses. Sie basiert auf der allgemeinen Vorlage für </w:t>
+      </w:r>
+      <w:r>
+        <w:t xml:space="preserve">Seminararbeiten und </w:t>
+      </w:r>
+      <w:r>
+        <w:t>Abschlussarbeiten der Lehrstühle für Medie</w:t>
+      </w:r>
+      <w:r>
+        <w:t>n</w:t>
+      </w:r>
+      <w:r>
+        <w:t xml:space="preserve">informatik und Informationswissenschaft. </w:t>
+      </w:r>
+      <w:r>
+        <w:t>Bitte benutzen Sie die vorgegebenen Kapitel als Muster für die Anfertig</w:t>
+      </w:r>
+      <w:r>
+        <w:t>ung Ihrer Projektb</w:t>
+      </w:r>
+      <w:r>
+        <w:t xml:space="preserve">eschreibung; jedes Kapitel beinhaltet dazu eine kurze Zusammenfassung der erwarteten Inhalte. Löschen Sie vor  der Abgabe der Dokumentation </w:t>
+      </w:r>
+      <w:r>
+        <w:t xml:space="preserve">diese und andere Anmerkungen aus dem Dokument (ebenso dieses Kapitel). </w:t>
+      </w:r>
+      <w:r>
+        <w:t xml:space="preserve">An einigen Stellen enthält die Vorlage </w:t>
+      </w:r>
+      <w:r>
+        <w:t xml:space="preserve">Beispieltexte </w:t>
+      </w:r>
+      <w:r>
+        <w:t xml:space="preserve">für die fiktive App </w:t>
+      </w:r>
+      <w:proofErr w:type="spellStart"/>
+      <w:r>
+        <w:rPr>
+          <w:i/>
+        </w:rPr>
+        <w:t>Garbage</w:t>
+      </w:r>
+      <w:proofErr w:type="spellEnd"/>
+      <w:r>
+        <w:rPr>
+          <w:i/>
+        </w:rPr>
+        <w:t xml:space="preserve"> </w:t>
+      </w:r>
+      <w:proofErr w:type="spellStart"/>
+      <w:r>
+        <w:rPr>
+          <w:i/>
+        </w:rPr>
+        <w:t>Collectors</w:t>
+      </w:r>
+      <w:proofErr w:type="spellEnd"/>
+      <w:r>
+        <w:rPr>
+          <w:i/>
+        </w:rPr>
+        <w:t xml:space="preserve">. </w:t>
+      </w:r>
+      <w:r>
+        <w:rPr>
+          <w:b/>
+        </w:rPr>
+        <w:t>Diese Texte</w:t>
+      </w:r>
+      <w:r>
+        <w:rPr>
+          <w:b/>
+        </w:rPr>
+        <w:t xml:space="preserve"> </w:t>
+      </w:r>
+      <w:r>
+        <w:rPr>
+          <w:b/>
+        </w:rPr>
+        <w:t xml:space="preserve">dienen als Formulierungshilfe und Anregung </w:t>
+      </w:r>
+      <w:r>
+        <w:rPr>
+          <w:b/>
+        </w:rPr>
+        <w:t>für Ihre eigene Projektbeschreibung</w:t>
+      </w:r>
+      <w:r>
+        <w:rPr>
+          <w:b/>
+        </w:rPr>
+        <w:t xml:space="preserve"> und stellen </w:t>
+      </w:r>
+      <w:r>
+        <w:rPr>
+          <w:b/>
+        </w:rPr>
+        <w:t>keine komplette Dokumentation dar</w:t>
+      </w:r>
+      <w:r>
+        <w:rPr>
+          <w:b/>
+        </w:rPr>
+        <w:t>.</w:t>
+      </w:r>
+      <w:r>
+        <w:t xml:space="preserve"> Bitte reichern Sie Ihre Ausführungen durch sinnvolle Graphiken und Screenshots an.</w:t>
+      </w:r>
+      <w:r>
+        <w:t xml:space="preserve"> </w:t>
+      </w:r>
+    </w:p>
+    <w:p/>
+    <w:p>
+      <w:r>
+        <w:t xml:space="preserve">Es gibt keine </w:t>
+      </w:r>
+      <w:r>
+        <w:t>vorgegebene</w:t>
+      </w:r>
+      <w:r>
+        <w:t xml:space="preserve"> </w:t>
+      </w:r>
+      <w:r>
+        <w:t>Seitenanzahl</w:t>
+      </w:r>
+      <w:r>
+        <w:t xml:space="preserve">! Formulieren Sie die nötigen Informationen </w:t>
+      </w:r>
+      <w:r>
+        <w:t>umfassenden, prägnant</w:t>
+      </w:r>
+      <w:r>
+        <w:t xml:space="preserve"> und verständlich</w:t>
+      </w:r>
+      <w:r>
+        <w:t xml:space="preserve">. </w:t>
+      </w:r>
+      <w:r>
+        <w:t>Die verschiedenen Kapitel können (und sollten) Sie sinnvoll durch Unterkapitel gliedern.</w:t>
+      </w:r>
+    </w:p>
+    <w:p>
+      <w:pPr>
+        <w:pStyle w:val="Folgeabsatz"/>
+      </w:pPr>
+    </w:p>
+    <w:p>
+      <w:pPr>
+        <w:pStyle w:val="Folgeabsatz"/>
+        <w:ind w:firstLine="0"/>
+      </w:pPr>
+      <w:r>
         <w:t>Neben dieser Dokumentation sind noch weitere Projektbestandteile abzugeben. Die genauen Anforderungen entnehmen Sie  bitte den entsprechenden Folien zur Vorlesung.</w:t>
       </w:r>
     </w:p>
     <w:p>
       <w:pPr>
-        <w:pStyle w:val="Heading1"/>
+        <w:pStyle w:val="berschrift1"/>
       </w:pPr>
       <w:bookmarkStart w:id="2" w:name="_Toc269485362"/>
       <w:r>
@@ -1648,7 +1888,7 @@
     </w:p>
     <w:p>
       <w:pPr>
-        <w:pStyle w:val="ListParagraph"/>
+        <w:pStyle w:val="Listenabsatz"/>
         <w:numPr>
           <w:ilvl w:val="0"/>
           <w:numId w:val="12"/>
@@ -1660,7 +1900,7 @@
     </w:p>
     <w:p>
       <w:pPr>
-        <w:pStyle w:val="ListParagraph"/>
+        <w:pStyle w:val="Listenabsatz"/>
         <w:numPr>
           <w:ilvl w:val="0"/>
           <w:numId w:val="12"/>
@@ -1704,7 +1944,7 @@
     </w:p>
     <w:p>
       <w:pPr>
-        <w:pStyle w:val="Heading1"/>
+        <w:pStyle w:val="berschrift1"/>
       </w:pPr>
       <w:bookmarkStart w:id="3" w:name="_Toc269485363"/>
       <w:r>
@@ -1885,7 +2125,15 @@
       </w:r>
       <w:proofErr w:type="spellEnd"/>
       <w:r>
-        <w:t xml:space="preserve"> erlaubt das einfache und komfortable </w:t>
+        <w:t xml:space="preserve"> erlaubt </w:t>
+      </w:r>
+      <w:proofErr w:type="gramStart"/>
+      <w:r>
+        <w:t>das einfache und komfortable</w:t>
+      </w:r>
+      <w:proofErr w:type="gramEnd"/>
+      <w:r>
+        <w:t xml:space="preserve"> </w:t>
       </w:r>
       <w:r>
         <w:rPr>
@@ -1945,7 +2193,7 @@
     <w:p/>
     <w:p>
       <w:pPr>
-        <w:pStyle w:val="Heading1"/>
+        <w:pStyle w:val="berschrift1"/>
       </w:pPr>
       <w:bookmarkStart w:id="4" w:name="_Toc269485364"/>
       <w:r>
@@ -2072,7 +2320,7 @@
       </w:r>
       <w:r>
         <w:rPr>
-          <w:rStyle w:val="FootnoteReference"/>
+          <w:rStyle w:val="Funotenzeichen"/>
         </w:rPr>
         <w:footnoteReference w:id="1"/>
       </w:r>
@@ -2084,7 +2332,7 @@
       </w:r>
       <w:r>
         <w:rPr>
-          <w:rStyle w:val="FootnoteReference"/>
+          <w:rStyle w:val="Funotenzeichen"/>
         </w:rPr>
         <w:footnoteReference w:id="2"/>
       </w:r>
@@ -2339,7 +2587,7 @@
     <w:p/>
     <w:p>
       <w:pPr>
-        <w:pStyle w:val="Heading1"/>
+        <w:pStyle w:val="berschrift1"/>
       </w:pPr>
       <w:bookmarkStart w:id="5" w:name="_Toc269485365"/>
       <w:r>
@@ -2564,7 +2812,15 @@
       </w:r>
       <w:proofErr w:type="spellEnd"/>
       <w:r>
-        <w:t>-Schnittstelle zur weiteren Verwendung innerhalb der Anwendung bereit gestellt.</w:t>
+        <w:t xml:space="preserve">-Schnittstelle zur weiteren Verwendung innerhalb der Anwendung </w:t>
+      </w:r>
+      <w:proofErr w:type="gramStart"/>
+      <w:r>
+        <w:t>bereit gestellt</w:t>
+      </w:r>
+      <w:proofErr w:type="gramEnd"/>
+      <w:r>
+        <w:t>.</w:t>
       </w:r>
       <w:r>
         <w:t xml:space="preserve"> [...]</w:t>
@@ -2572,7 +2828,7 @@
     </w:p>
     <w:p>
       <w:pPr>
-        <w:pStyle w:val="Heading2"/>
+        <w:pStyle w:val="berschrift2"/>
       </w:pPr>
       <w:bookmarkStart w:id="6" w:name="_Toc269485366"/>
       <w:r>
@@ -2590,7 +2846,6 @@
       <w:r>
         <w:rPr>
           <w:noProof/>
-          <w:lang w:val="en-US" w:eastAsia="en-US"/>
         </w:rPr>
         <w:drawing>
           <wp:anchor distT="0" distB="0" distL="114300" distR="114300" simplePos="0" relativeHeight="251658240" behindDoc="0" locked="0" layoutInCell="1" allowOverlap="1" wp14:anchorId="5770FA6B" wp14:editId="2443C8CB">
@@ -2689,33 +2944,20 @@
     </w:p>
     <w:p>
       <w:pPr>
-        <w:pStyle w:val="Caption"/>
+        <w:pStyle w:val="Beschriftung"/>
       </w:pPr>
       <w:bookmarkStart w:id="7" w:name="_Toc269484035"/>
       <w:r>
         <w:t xml:space="preserve">Abbildung </w:t>
       </w:r>
-      <w:r>
-        <w:fldChar w:fldCharType="begin"/>
-      </w:r>
-      <w:r>
-        <w:instrText xml:space="preserve"> SEQ Abbildung \* ARABIC </w:instrText>
-      </w:r>
-      <w:r>
-        <w:fldChar w:fldCharType="separate"/>
-      </w:r>
-      <w:r>
-        <w:rPr>
-          <w:noProof/>
-        </w:rPr>
-        <w:t>1</w:t>
-      </w:r>
-      <w:r>
-        <w:rPr>
-          <w:noProof/>
-        </w:rPr>
-        <w:fldChar w:fldCharType="end"/>
-      </w:r>
+      <w:fldSimple w:instr=" SEQ Abbildung \* ARABIC ">
+        <w:r>
+          <w:rPr>
+            <w:noProof/>
+          </w:rPr>
+          <w:t>1</w:t>
+        </w:r>
+      </w:fldSimple>
       <w:r>
         <w:t>: Startbildschirm der Anwendung</w:t>
       </w:r>
@@ -2723,7 +2965,7 @@
     </w:p>
     <w:p>
       <w:pPr>
-        <w:pStyle w:val="Heading2"/>
+        <w:pStyle w:val="berschrift2"/>
       </w:pPr>
       <w:bookmarkStart w:id="8" w:name="_Toc269485367"/>
       <w:r>
@@ -2773,7 +3015,7 @@
       </w:r>
       <w:r>
         <w:rPr>
-          <w:rStyle w:val="FootnoteReference"/>
+          <w:rStyle w:val="Funotenzeichen"/>
         </w:rPr>
         <w:footnoteReference w:id="3"/>
       </w:r>
@@ -2785,7 +3027,7 @@
       </w:r>
       <w:r>
         <w:rPr>
-          <w:rStyle w:val="FootnoteReference"/>
+          <w:rStyle w:val="Funotenzeichen"/>
         </w:rPr>
         <w:footnoteReference w:id="4"/>
       </w:r>
@@ -2825,7 +3067,15 @@
         <w:t xml:space="preserve">vorherige </w:t>
       </w:r>
       <w:r>
-        <w:t xml:space="preserve">Analyse der HTML-Struktur zeigte, das die Liste der Straßennamen bzw. deren einzelne Bestandteile über verschiedene CSS-Klassen identifiziert werden </w:t>
+        <w:t xml:space="preserve">Analyse der HTML-Struktur zeigte, </w:t>
+      </w:r>
+      <w:proofErr w:type="gramStart"/>
+      <w:r>
+        <w:t>das</w:t>
+      </w:r>
+      <w:proofErr w:type="gramEnd"/>
+      <w:r>
+        <w:t xml:space="preserve"> die Liste der Straßennamen bzw. deren einzelne Bestandteile über verschiedene CSS-Klassen identifiziert werden </w:t>
       </w:r>
       <w:r>
         <w:t>können</w:t>
@@ -3000,6 +3250,7 @@
         <w:t xml:space="preserve"> Street(Street </w:t>
       </w:r>
       <w:proofErr w:type="spellStart"/>
+      <w:proofErr w:type="gramStart"/>
       <w:r>
         <w:rPr>
           <w:rFonts w:ascii="Monaco" w:hAnsi="Monaco"/>
@@ -3017,7 +3268,11 @@
         <w:t>)</w:t>
       </w:r>
       <w:r>
-        <w:t xml:space="preserve">) ausgelöst werden. </w:t>
+        <w:t>) ausgelöst werden</w:t>
+      </w:r>
+      <w:proofErr w:type="gramEnd"/>
+      <w:r>
+        <w:t xml:space="preserve">. </w:t>
       </w:r>
       <w:r>
         <w:t>De</w:t>
@@ -3145,7 +3400,7 @@
     <w:p/>
     <w:p>
       <w:pPr>
-        <w:pStyle w:val="Heading1"/>
+        <w:pStyle w:val="berschrift1"/>
       </w:pPr>
       <w:bookmarkStart w:id="9" w:name="_Toc269485368"/>
       <w:proofErr w:type="spellStart"/>
@@ -3181,7 +3436,7 @@
     </w:p>
     <w:p>
       <w:pPr>
-        <w:pStyle w:val="Heading1"/>
+        <w:pStyle w:val="berschrift1"/>
       </w:pPr>
       <w:bookmarkStart w:id="10" w:name="_Toc269485369"/>
       <w:r>
@@ -3239,7 +3494,7 @@
     </w:p>
     <w:p>
       <w:pPr>
-        <w:pStyle w:val="Heading1"/>
+        <w:pStyle w:val="berschrift1"/>
         <w:rPr>
           <w:i/>
         </w:rPr>
@@ -3268,174 +3523,30 @@
         <w:t xml:space="preserve"> die Gruppenarbeit eingesetzt haben. Sie können hier auch einen kurzen Überblick über die Arbeitsaufteilung geben und explizit erwähnen, welche Bestandteile von welchen Teammitgliedern umgesetzt wurden.</w:t>
       </w:r>
     </w:p>
-    <w:p>
-      <w:pPr>
-        <w:rPr>
-          <w:lang w:val="en-US"/>
-        </w:rPr>
-      </w:pPr>
-    </w:p>
-    <w:p>
-      <w:pPr>
-        <w:rPr>
-          <w:lang w:val="en-US"/>
-        </w:rPr>
-      </w:pPr>
-    </w:p>
-    <w:p>
-      <w:pPr>
-        <w:rPr>
-          <w:lang w:val="en-US"/>
-        </w:rPr>
-      </w:pPr>
-    </w:p>
-    <w:p>
-      <w:pPr>
-        <w:rPr>
-          <w:lang w:val="en-US"/>
-        </w:rPr>
-      </w:pPr>
-    </w:p>
-    <w:p>
-      <w:pPr>
-        <w:rPr>
-          <w:lang w:val="en-US"/>
-        </w:rPr>
-      </w:pPr>
-    </w:p>
-    <w:p>
-      <w:pPr>
-        <w:rPr>
-          <w:lang w:val="en-US"/>
-        </w:rPr>
-      </w:pPr>
-    </w:p>
-    <w:p>
-      <w:pPr>
-        <w:rPr>
-          <w:lang w:val="en-US"/>
-        </w:rPr>
-      </w:pPr>
-    </w:p>
-    <w:p>
-      <w:pPr>
-        <w:rPr>
-          <w:lang w:val="en-US"/>
-        </w:rPr>
-      </w:pPr>
-    </w:p>
-    <w:p>
-      <w:pPr>
-        <w:rPr>
-          <w:lang w:val="en-US"/>
-        </w:rPr>
-      </w:pPr>
-    </w:p>
-    <w:p>
-      <w:pPr>
-        <w:rPr>
-          <w:lang w:val="en-US"/>
-        </w:rPr>
-      </w:pPr>
-    </w:p>
-    <w:p>
-      <w:pPr>
-        <w:rPr>
-          <w:lang w:val="en-US"/>
-        </w:rPr>
-      </w:pPr>
-    </w:p>
-    <w:p>
-      <w:pPr>
-        <w:rPr>
-          <w:lang w:val="en-US"/>
-        </w:rPr>
-      </w:pPr>
-    </w:p>
-    <w:p>
-      <w:pPr>
-        <w:rPr>
-          <w:lang w:val="en-US"/>
-        </w:rPr>
-      </w:pPr>
-    </w:p>
-    <w:p>
-      <w:pPr>
-        <w:rPr>
-          <w:lang w:val="en-US"/>
-        </w:rPr>
-      </w:pPr>
-    </w:p>
-    <w:p>
-      <w:pPr>
-        <w:rPr>
-          <w:lang w:val="en-US"/>
-        </w:rPr>
-      </w:pPr>
-    </w:p>
-    <w:p>
-      <w:pPr>
-        <w:rPr>
-          <w:lang w:val="en-US"/>
-        </w:rPr>
-      </w:pPr>
-    </w:p>
-    <w:p>
-      <w:pPr>
-        <w:rPr>
-          <w:lang w:val="en-US"/>
-        </w:rPr>
-      </w:pPr>
-    </w:p>
-    <w:p>
-      <w:pPr>
-        <w:rPr>
-          <w:lang w:val="en-US"/>
-        </w:rPr>
-      </w:pPr>
-    </w:p>
-    <w:p>
-      <w:pPr>
-        <w:rPr>
-          <w:lang w:val="en-US"/>
-        </w:rPr>
-      </w:pPr>
-    </w:p>
-    <w:p>
-      <w:pPr>
-        <w:rPr>
-          <w:lang w:val="en-US"/>
-        </w:rPr>
-      </w:pPr>
-    </w:p>
-    <w:p>
-      <w:pPr>
-        <w:rPr>
-          <w:lang w:val="en-US"/>
-        </w:rPr>
-      </w:pPr>
-    </w:p>
-    <w:p>
-      <w:pPr>
-        <w:rPr>
-          <w:lang w:val="en-US"/>
-        </w:rPr>
-      </w:pPr>
-    </w:p>
-    <w:p>
-      <w:pPr>
-        <w:rPr>
-          <w:lang w:val="en-US"/>
-        </w:rPr>
-      </w:pPr>
-    </w:p>
-    <w:p>
-      <w:pPr>
-        <w:rPr>
-          <w:lang w:val="en-US"/>
-        </w:rPr>
-      </w:pPr>
-    </w:p>
+    <w:p/>
+    <w:p/>
+    <w:p/>
+    <w:p/>
+    <w:p/>
+    <w:p/>
+    <w:p/>
+    <w:p/>
+    <w:p/>
+    <w:p/>
+    <w:p/>
+    <w:p/>
+    <w:p/>
+    <w:p/>
+    <w:p/>
+    <w:p/>
+    <w:p/>
+    <w:p/>
+    <w:p/>
+    <w:p/>
+    <w:p/>
+    <w:p/>
+    <w:p/>
+    <w:p/>
     <w:sectPr>
       <w:headerReference w:type="default" r:id="rId12"/>
       <w:pgSz w:w="11906" w:h="16838"/>
@@ -3448,7 +3559,7 @@
 </file>
 
 <file path=word/endnotes.xml><?xml version="1.0" encoding="utf-8"?>
-<w:endnotes xmlns:wpc="http://schemas.microsoft.com/office/word/2010/wordprocessingCanvas" xmlns:mo="http://schemas.microsoft.com/office/mac/office/2008/main" xmlns:mc="http://schemas.openxmlformats.org/markup-compatibility/2006" xmlns:mv="urn:schemas-microsoft-com:mac:vml" xmlns:o="urn:schemas-microsoft-com:office:office" xmlns:r="http://schemas.openxmlformats.org/officeDocument/2006/relationships" xmlns:m="http://schemas.openxmlformats.org/officeDocument/2006/math" xmlns:v="urn:schemas-microsoft-com:vml" xmlns:wp14="http://schemas.microsoft.com/office/word/2010/wordprocessingDrawing" xmlns:wp="http://schemas.openxmlformats.org/drawingml/2006/wordprocessingDrawing" xmlns:w10="urn:schemas-microsoft-com:office:word" xmlns:w="http://schemas.openxmlformats.org/wordprocessingml/2006/main" xmlns:w14="http://schemas.microsoft.com/office/word/2010/wordml" xmlns:w15="http://schemas.microsoft.com/office/word/2012/wordml" xmlns:wpg="http://schemas.microsoft.com/office/word/2010/wordprocessingGroup" xmlns:wpi="http://schemas.microsoft.com/office/word/2010/wordprocessingInk" xmlns:wne="http://schemas.microsoft.com/office/word/2006/wordml" xmlns:wps="http://schemas.microsoft.com/office/word/2010/wordprocessingShape" mc:Ignorable="w14 w15 wp14">
+<w:endnotes xmlns:wpc="http://schemas.microsoft.com/office/word/2010/wordprocessingCanvas" xmlns:mc="http://schemas.openxmlformats.org/markup-compatibility/2006" xmlns:o="urn:schemas-microsoft-com:office:office" xmlns:r="http://schemas.openxmlformats.org/officeDocument/2006/relationships" xmlns:m="http://schemas.openxmlformats.org/officeDocument/2006/math" xmlns:v="urn:schemas-microsoft-com:vml" xmlns:wp14="http://schemas.microsoft.com/office/word/2010/wordprocessingDrawing" xmlns:wp="http://schemas.openxmlformats.org/drawingml/2006/wordprocessingDrawing" xmlns:w10="urn:schemas-microsoft-com:office:word" xmlns:w="http://schemas.openxmlformats.org/wordprocessingml/2006/main" xmlns:w14="http://schemas.microsoft.com/office/word/2010/wordml" xmlns:w15="http://schemas.microsoft.com/office/word/2012/wordml" xmlns:wpg="http://schemas.microsoft.com/office/word/2010/wordprocessingGroup" xmlns:wpi="http://schemas.microsoft.com/office/word/2010/wordprocessingInk" xmlns:wne="http://schemas.microsoft.com/office/word/2006/wordml" xmlns:wps="http://schemas.microsoft.com/office/word/2010/wordprocessingShape" mc:Ignorable="w14 w15 wp14">
   <w:endnote w:type="separator" w:id="-1">
     <w:p>
       <w:pPr>
@@ -3473,7 +3584,7 @@
 </file>
 
 <file path=word/footnotes.xml><?xml version="1.0" encoding="utf-8"?>
-<w:footnotes xmlns:wpc="http://schemas.microsoft.com/office/word/2010/wordprocessingCanvas" xmlns:mo="http://schemas.microsoft.com/office/mac/office/2008/main" xmlns:mc="http://schemas.openxmlformats.org/markup-compatibility/2006" xmlns:mv="urn:schemas-microsoft-com:mac:vml" xmlns:o="urn:schemas-microsoft-com:office:office" xmlns:r="http://schemas.openxmlformats.org/officeDocument/2006/relationships" xmlns:m="http://schemas.openxmlformats.org/officeDocument/2006/math" xmlns:v="urn:schemas-microsoft-com:vml" xmlns:wp14="http://schemas.microsoft.com/office/word/2010/wordprocessingDrawing" xmlns:wp="http://schemas.openxmlformats.org/drawingml/2006/wordprocessingDrawing" xmlns:w10="urn:schemas-microsoft-com:office:word" xmlns:w="http://schemas.openxmlformats.org/wordprocessingml/2006/main" xmlns:w14="http://schemas.microsoft.com/office/word/2010/wordml" xmlns:w15="http://schemas.microsoft.com/office/word/2012/wordml" xmlns:wpg="http://schemas.microsoft.com/office/word/2010/wordprocessingGroup" xmlns:wpi="http://schemas.microsoft.com/office/word/2010/wordprocessingInk" xmlns:wne="http://schemas.microsoft.com/office/word/2006/wordml" xmlns:wps="http://schemas.microsoft.com/office/word/2010/wordprocessingShape" mc:Ignorable="w14 w15 wp14">
+<w:footnotes xmlns:wpc="http://schemas.microsoft.com/office/word/2010/wordprocessingCanvas" xmlns:mc="http://schemas.openxmlformats.org/markup-compatibility/2006" xmlns:o="urn:schemas-microsoft-com:office:office" xmlns:r="http://schemas.openxmlformats.org/officeDocument/2006/relationships" xmlns:m="http://schemas.openxmlformats.org/officeDocument/2006/math" xmlns:v="urn:schemas-microsoft-com:vml" xmlns:wp14="http://schemas.microsoft.com/office/word/2010/wordprocessingDrawing" xmlns:wp="http://schemas.openxmlformats.org/drawingml/2006/wordprocessingDrawing" xmlns:w10="urn:schemas-microsoft-com:office:word" xmlns:w="http://schemas.openxmlformats.org/wordprocessingml/2006/main" xmlns:w14="http://schemas.microsoft.com/office/word/2010/wordml" xmlns:w15="http://schemas.microsoft.com/office/word/2012/wordml" xmlns:wpg="http://schemas.microsoft.com/office/word/2010/wordprocessingGroup" xmlns:wpi="http://schemas.microsoft.com/office/word/2010/wordprocessingInk" xmlns:wne="http://schemas.microsoft.com/office/word/2006/wordml" xmlns:wps="http://schemas.microsoft.com/office/word/2010/wordprocessingShape" mc:Ignorable="w14 w15 wp14">
   <w:footnote w:type="separator" w:id="-1">
     <w:p>
       <w:pPr>
@@ -3497,11 +3608,11 @@
   <w:footnote w:id="1">
     <w:p>
       <w:pPr>
-        <w:pStyle w:val="FootnoteText"/>
-      </w:pPr>
-      <w:r>
-        <w:rPr>
-          <w:rStyle w:val="FootnoteReference"/>
+        <w:pStyle w:val="Funotentext"/>
+      </w:pPr>
+      <w:r>
+        <w:rPr>
+          <w:rStyle w:val="Funotenzeichen"/>
         </w:rPr>
         <w:footnoteRef/>
       </w:r>
@@ -3516,11 +3627,11 @@
   <w:footnote w:id="2">
     <w:p>
       <w:pPr>
-        <w:pStyle w:val="FootnoteText"/>
-      </w:pPr>
-      <w:r>
-        <w:rPr>
-          <w:rStyle w:val="FootnoteReference"/>
+        <w:pStyle w:val="Funotentext"/>
+      </w:pPr>
+      <w:r>
+        <w:rPr>
+          <w:rStyle w:val="Funotenzeichen"/>
         </w:rPr>
         <w:footnoteRef/>
       </w:r>
@@ -3535,11 +3646,11 @@
   <w:footnote w:id="3">
     <w:p>
       <w:pPr>
-        <w:pStyle w:val="FootnoteText"/>
-      </w:pPr>
-      <w:r>
-        <w:rPr>
-          <w:rStyle w:val="FootnoteReference"/>
+        <w:pStyle w:val="Funotentext"/>
+      </w:pPr>
+      <w:r>
+        <w:rPr>
+          <w:rStyle w:val="Funotenzeichen"/>
         </w:rPr>
         <w:footnoteRef/>
       </w:r>
@@ -3554,11 +3665,11 @@
   <w:footnote w:id="4">
     <w:p>
       <w:pPr>
-        <w:pStyle w:val="FootnoteText"/>
-      </w:pPr>
-      <w:r>
-        <w:rPr>
-          <w:rStyle w:val="FootnoteReference"/>
+        <w:pStyle w:val="Funotentext"/>
+      </w:pPr>
+      <w:r>
+        <w:rPr>
+          <w:rStyle w:val="Funotenzeichen"/>
         </w:rPr>
         <w:footnoteRef/>
       </w:r>
@@ -3577,23 +3688,23 @@
 </file>
 
 <file path=word/header1.xml><?xml version="1.0" encoding="utf-8"?>
-<w:hdr xmlns:wpc="http://schemas.microsoft.com/office/word/2010/wordprocessingCanvas" xmlns:mo="http://schemas.microsoft.com/office/mac/office/2008/main" xmlns:mc="http://schemas.openxmlformats.org/markup-compatibility/2006" xmlns:mv="urn:schemas-microsoft-com:mac:vml" xmlns:o="urn:schemas-microsoft-com:office:office" xmlns:r="http://schemas.openxmlformats.org/officeDocument/2006/relationships" xmlns:m="http://schemas.openxmlformats.org/officeDocument/2006/math" xmlns:v="urn:schemas-microsoft-com:vml" xmlns:wp14="http://schemas.microsoft.com/office/word/2010/wordprocessingDrawing" xmlns:wp="http://schemas.openxmlformats.org/drawingml/2006/wordprocessingDrawing" xmlns:w10="urn:schemas-microsoft-com:office:word" xmlns:w="http://schemas.openxmlformats.org/wordprocessingml/2006/main" xmlns:w14="http://schemas.microsoft.com/office/word/2010/wordml" xmlns:w15="http://schemas.microsoft.com/office/word/2012/wordml" xmlns:wpg="http://schemas.microsoft.com/office/word/2010/wordprocessingGroup" xmlns:wpi="http://schemas.microsoft.com/office/word/2010/wordprocessingInk" xmlns:wne="http://schemas.microsoft.com/office/word/2006/wordml" xmlns:wps="http://schemas.microsoft.com/office/word/2010/wordprocessingShape" mc:Ignorable="w14 w15 wp14">
+<w:hdr xmlns:wpc="http://schemas.microsoft.com/office/word/2010/wordprocessingCanvas" xmlns:mc="http://schemas.openxmlformats.org/markup-compatibility/2006" xmlns:o="urn:schemas-microsoft-com:office:office" xmlns:r="http://schemas.openxmlformats.org/officeDocument/2006/relationships" xmlns:m="http://schemas.openxmlformats.org/officeDocument/2006/math" xmlns:v="urn:schemas-microsoft-com:vml" xmlns:wp14="http://schemas.microsoft.com/office/word/2010/wordprocessingDrawing" xmlns:wp="http://schemas.openxmlformats.org/drawingml/2006/wordprocessingDrawing" xmlns:w10="urn:schemas-microsoft-com:office:word" xmlns:w="http://schemas.openxmlformats.org/wordprocessingml/2006/main" xmlns:w14="http://schemas.microsoft.com/office/word/2010/wordml" xmlns:w15="http://schemas.microsoft.com/office/word/2012/wordml" xmlns:wpg="http://schemas.microsoft.com/office/word/2010/wordprocessingGroup" xmlns:wpi="http://schemas.microsoft.com/office/word/2010/wordprocessingInk" xmlns:wne="http://schemas.microsoft.com/office/word/2006/wordml" xmlns:wps="http://schemas.microsoft.com/office/word/2010/wordprocessingShape" mc:Ignorable="w14 w15 wp14">
   <w:p>
     <w:pPr>
-      <w:pStyle w:val="Header"/>
+      <w:pStyle w:val="Kopfzeile"/>
       <w:jc w:val="right"/>
     </w:pPr>
   </w:p>
   <w:p>
     <w:pPr>
-      <w:pStyle w:val="Header"/>
+      <w:pStyle w:val="Kopfzeile"/>
     </w:pPr>
   </w:p>
 </w:hdr>
 </file>
 
 <file path=word/header2.xml><?xml version="1.0" encoding="utf-8"?>
-<w:hdr xmlns:wpc="http://schemas.microsoft.com/office/word/2010/wordprocessingCanvas" xmlns:mo="http://schemas.microsoft.com/office/mac/office/2008/main" xmlns:mc="http://schemas.openxmlformats.org/markup-compatibility/2006" xmlns:mv="urn:schemas-microsoft-com:mac:vml" xmlns:o="urn:schemas-microsoft-com:office:office" xmlns:r="http://schemas.openxmlformats.org/officeDocument/2006/relationships" xmlns:m="http://schemas.openxmlformats.org/officeDocument/2006/math" xmlns:v="urn:schemas-microsoft-com:vml" xmlns:wp14="http://schemas.microsoft.com/office/word/2010/wordprocessingDrawing" xmlns:wp="http://schemas.openxmlformats.org/drawingml/2006/wordprocessingDrawing" xmlns:w10="urn:schemas-microsoft-com:office:word" xmlns:w="http://schemas.openxmlformats.org/wordprocessingml/2006/main" xmlns:w14="http://schemas.microsoft.com/office/word/2010/wordml" xmlns:w15="http://schemas.microsoft.com/office/word/2012/wordml" xmlns:wpg="http://schemas.microsoft.com/office/word/2010/wordprocessingGroup" xmlns:wpi="http://schemas.microsoft.com/office/word/2010/wordprocessingInk" xmlns:wne="http://schemas.microsoft.com/office/word/2006/wordml" xmlns:wps="http://schemas.microsoft.com/office/word/2010/wordprocessingShape" mc:Ignorable="w14 w15 wp14">
+<w:hdr xmlns:wpc="http://schemas.microsoft.com/office/word/2010/wordprocessingCanvas" xmlns:mc="http://schemas.openxmlformats.org/markup-compatibility/2006" xmlns:o="urn:schemas-microsoft-com:office:office" xmlns:r="http://schemas.openxmlformats.org/officeDocument/2006/relationships" xmlns:m="http://schemas.openxmlformats.org/officeDocument/2006/math" xmlns:v="urn:schemas-microsoft-com:vml" xmlns:wp14="http://schemas.microsoft.com/office/word/2010/wordprocessingDrawing" xmlns:wp="http://schemas.openxmlformats.org/drawingml/2006/wordprocessingDrawing" xmlns:w10="urn:schemas-microsoft-com:office:word" xmlns:w="http://schemas.openxmlformats.org/wordprocessingml/2006/main" xmlns:w14="http://schemas.microsoft.com/office/word/2010/wordml" xmlns:w15="http://schemas.microsoft.com/office/word/2012/wordml" xmlns:wpg="http://schemas.microsoft.com/office/word/2010/wordprocessingGroup" xmlns:wpi="http://schemas.microsoft.com/office/word/2010/wordprocessingInk" xmlns:wne="http://schemas.microsoft.com/office/word/2006/wordml" xmlns:wps="http://schemas.microsoft.com/office/word/2010/wordprocessingShape" mc:Ignorable="w14 w15 wp14">
   <w:sdt>
     <w:sdtPr>
       <w:id w:val="9086403"/>
@@ -3606,7 +3717,7 @@
     <w:sdtContent>
       <w:p>
         <w:pPr>
-          <w:pStyle w:val="Header"/>
+          <w:pStyle w:val="Kopfzeile"/>
           <w:pBdr>
             <w:bottom w:val="single" w:sz="4" w:space="1" w:color="auto"/>
           </w:pBdr>
@@ -3640,10 +3751,10 @@
 </file>
 
 <file path=word/header3.xml><?xml version="1.0" encoding="utf-8"?>
-<w:hdr xmlns:wpc="http://schemas.microsoft.com/office/word/2010/wordprocessingCanvas" xmlns:mo="http://schemas.microsoft.com/office/mac/office/2008/main" xmlns:mc="http://schemas.openxmlformats.org/markup-compatibility/2006" xmlns:mv="urn:schemas-microsoft-com:mac:vml" xmlns:o="urn:schemas-microsoft-com:office:office" xmlns:r="http://schemas.openxmlformats.org/officeDocument/2006/relationships" xmlns:m="http://schemas.openxmlformats.org/officeDocument/2006/math" xmlns:v="urn:schemas-microsoft-com:vml" xmlns:wp14="http://schemas.microsoft.com/office/word/2010/wordprocessingDrawing" xmlns:wp="http://schemas.openxmlformats.org/drawingml/2006/wordprocessingDrawing" xmlns:w10="urn:schemas-microsoft-com:office:word" xmlns:w="http://schemas.openxmlformats.org/wordprocessingml/2006/main" xmlns:w14="http://schemas.microsoft.com/office/word/2010/wordml" xmlns:w15="http://schemas.microsoft.com/office/word/2012/wordml" xmlns:wpg="http://schemas.microsoft.com/office/word/2010/wordprocessingGroup" xmlns:wpi="http://schemas.microsoft.com/office/word/2010/wordprocessingInk" xmlns:wne="http://schemas.microsoft.com/office/word/2006/wordml" xmlns:wps="http://schemas.microsoft.com/office/word/2010/wordprocessingShape" mc:Ignorable="w14 w15 wp14">
+<w:hdr xmlns:wpc="http://schemas.microsoft.com/office/word/2010/wordprocessingCanvas" xmlns:mc="http://schemas.openxmlformats.org/markup-compatibility/2006" xmlns:o="urn:schemas-microsoft-com:office:office" xmlns:r="http://schemas.openxmlformats.org/officeDocument/2006/relationships" xmlns:m="http://schemas.openxmlformats.org/officeDocument/2006/math" xmlns:v="urn:schemas-microsoft-com:vml" xmlns:wp14="http://schemas.microsoft.com/office/word/2010/wordprocessingDrawing" xmlns:wp="http://schemas.openxmlformats.org/drawingml/2006/wordprocessingDrawing" xmlns:w10="urn:schemas-microsoft-com:office:word" xmlns:w="http://schemas.openxmlformats.org/wordprocessingml/2006/main" xmlns:w14="http://schemas.microsoft.com/office/word/2010/wordml" xmlns:w15="http://schemas.microsoft.com/office/word/2012/wordml" xmlns:wpg="http://schemas.microsoft.com/office/word/2010/wordprocessingGroup" xmlns:wpi="http://schemas.microsoft.com/office/word/2010/wordprocessingInk" xmlns:wne="http://schemas.microsoft.com/office/word/2006/wordml" xmlns:wps="http://schemas.microsoft.com/office/word/2010/wordprocessingShape" mc:Ignorable="w14 w15 wp14">
   <w:p>
     <w:pPr>
-      <w:pStyle w:val="Header"/>
+      <w:pStyle w:val="Kopfzeile"/>
     </w:pPr>
     <w:r>
       <w:ptab w:relativeTo="margin" w:alignment="center" w:leader="none"/>
@@ -3656,8 +3767,8 @@
 </file>
 
 <file path=word/numbering.xml><?xml version="1.0" encoding="utf-8"?>
-<w:numbering xmlns:wpc="http://schemas.microsoft.com/office/word/2010/wordprocessingCanvas" xmlns:mo="http://schemas.microsoft.com/office/mac/office/2008/main" xmlns:mc="http://schemas.openxmlformats.org/markup-compatibility/2006" xmlns:mv="urn:schemas-microsoft-com:mac:vml" xmlns:o="urn:schemas-microsoft-com:office:office" xmlns:r="http://schemas.openxmlformats.org/officeDocument/2006/relationships" xmlns:m="http://schemas.openxmlformats.org/officeDocument/2006/math" xmlns:v="urn:schemas-microsoft-com:vml" xmlns:wp14="http://schemas.microsoft.com/office/word/2010/wordprocessingDrawing" xmlns:wp="http://schemas.openxmlformats.org/drawingml/2006/wordprocessingDrawing" xmlns:w10="urn:schemas-microsoft-com:office:word" xmlns:w="http://schemas.openxmlformats.org/wordprocessingml/2006/main" xmlns:w14="http://schemas.microsoft.com/office/word/2010/wordml" xmlns:w15="http://schemas.microsoft.com/office/word/2012/wordml" xmlns:wpg="http://schemas.microsoft.com/office/word/2010/wordprocessingGroup" xmlns:wpi="http://schemas.microsoft.com/office/word/2010/wordprocessingInk" xmlns:wne="http://schemas.microsoft.com/office/word/2006/wordml" xmlns:wps="http://schemas.microsoft.com/office/word/2010/wordprocessingShape" mc:Ignorable="w14 w15 wp14">
-  <w:abstractNum w:abstractNumId="0">
+<w:numbering xmlns:wpc="http://schemas.microsoft.com/office/word/2010/wordprocessingCanvas" xmlns:mc="http://schemas.openxmlformats.org/markup-compatibility/2006" xmlns:o="urn:schemas-microsoft-com:office:office" xmlns:r="http://schemas.openxmlformats.org/officeDocument/2006/relationships" xmlns:m="http://schemas.openxmlformats.org/officeDocument/2006/math" xmlns:v="urn:schemas-microsoft-com:vml" xmlns:wp14="http://schemas.microsoft.com/office/word/2010/wordprocessingDrawing" xmlns:wp="http://schemas.openxmlformats.org/drawingml/2006/wordprocessingDrawing" xmlns:w10="urn:schemas-microsoft-com:office:word" xmlns:w="http://schemas.openxmlformats.org/wordprocessingml/2006/main" xmlns:w14="http://schemas.microsoft.com/office/word/2010/wordml" xmlns:w15="http://schemas.microsoft.com/office/word/2012/wordml" xmlns:wpg="http://schemas.microsoft.com/office/word/2010/wordprocessingGroup" xmlns:wpi="http://schemas.microsoft.com/office/word/2010/wordprocessingInk" xmlns:wne="http://schemas.microsoft.com/office/word/2006/wordml" xmlns:wps="http://schemas.microsoft.com/office/word/2010/wordprocessingShape" mc:Ignorable="w14 w15 wp14">
+  <w:abstractNum w:abstractNumId="0" w15:restartNumberingAfterBreak="0">
     <w:nsid w:val="FFFFFF7C"/>
     <w:multiLevelType w:val="singleLevel"/>
     <w:tmpl w:val="0E308A3A"/>
@@ -3674,7 +3785,7 @@
       </w:pPr>
     </w:lvl>
   </w:abstractNum>
-  <w:abstractNum w:abstractNumId="1">
+  <w:abstractNum w:abstractNumId="1" w15:restartNumberingAfterBreak="0">
     <w:nsid w:val="FFFFFF7D"/>
     <w:multiLevelType w:val="singleLevel"/>
     <w:tmpl w:val="CE7AAB54"/>
@@ -3691,7 +3802,7 @@
       </w:pPr>
     </w:lvl>
   </w:abstractNum>
-  <w:abstractNum w:abstractNumId="2">
+  <w:abstractNum w:abstractNumId="2" w15:restartNumberingAfterBreak="0">
     <w:nsid w:val="FFFFFF7E"/>
     <w:multiLevelType w:val="singleLevel"/>
     <w:tmpl w:val="DC809D3C"/>
@@ -3708,7 +3819,7 @@
       </w:pPr>
     </w:lvl>
   </w:abstractNum>
-  <w:abstractNum w:abstractNumId="3">
+  <w:abstractNum w:abstractNumId="3" w15:restartNumberingAfterBreak="0">
     <w:nsid w:val="FFFFFF7F"/>
     <w:multiLevelType w:val="singleLevel"/>
     <w:tmpl w:val="45287DF2"/>
@@ -3725,7 +3836,7 @@
       </w:pPr>
     </w:lvl>
   </w:abstractNum>
-  <w:abstractNum w:abstractNumId="4">
+  <w:abstractNum w:abstractNumId="4" w15:restartNumberingAfterBreak="0">
     <w:nsid w:val="FFFFFF80"/>
     <w:multiLevelType w:val="singleLevel"/>
     <w:tmpl w:val="4AD8B308"/>
@@ -3745,7 +3856,7 @@
       </w:rPr>
     </w:lvl>
   </w:abstractNum>
-  <w:abstractNum w:abstractNumId="5">
+  <w:abstractNum w:abstractNumId="5" w15:restartNumberingAfterBreak="0">
     <w:nsid w:val="FFFFFF81"/>
     <w:multiLevelType w:val="singleLevel"/>
     <w:tmpl w:val="9E7454F2"/>
@@ -3765,7 +3876,7 @@
       </w:rPr>
     </w:lvl>
   </w:abstractNum>
-  <w:abstractNum w:abstractNumId="6">
+  <w:abstractNum w:abstractNumId="6" w15:restartNumberingAfterBreak="0">
     <w:nsid w:val="FFFFFF82"/>
     <w:multiLevelType w:val="singleLevel"/>
     <w:tmpl w:val="00366EF0"/>
@@ -3785,7 +3896,7 @@
       </w:rPr>
     </w:lvl>
   </w:abstractNum>
-  <w:abstractNum w:abstractNumId="7">
+  <w:abstractNum w:abstractNumId="7" w15:restartNumberingAfterBreak="0">
     <w:nsid w:val="FFFFFF83"/>
     <w:multiLevelType w:val="singleLevel"/>
     <w:tmpl w:val="F3546138"/>
@@ -3805,7 +3916,7 @@
       </w:rPr>
     </w:lvl>
   </w:abstractNum>
-  <w:abstractNum w:abstractNumId="8">
+  <w:abstractNum w:abstractNumId="8" w15:restartNumberingAfterBreak="0">
     <w:nsid w:val="FFFFFF88"/>
     <w:multiLevelType w:val="singleLevel"/>
     <w:tmpl w:val="B950C286"/>
@@ -3822,7 +3933,7 @@
       </w:pPr>
     </w:lvl>
   </w:abstractNum>
-  <w:abstractNum w:abstractNumId="9">
+  <w:abstractNum w:abstractNumId="9" w15:restartNumberingAfterBreak="0">
     <w:nsid w:val="FFFFFF89"/>
     <w:multiLevelType w:val="singleLevel"/>
     <w:tmpl w:val="CAF4A7C0"/>
@@ -3842,7 +3953,7 @@
       </w:rPr>
     </w:lvl>
   </w:abstractNum>
-  <w:abstractNum w:abstractNumId="10">
+  <w:abstractNum w:abstractNumId="10" w15:restartNumberingAfterBreak="0">
     <w:nsid w:val="00585A52"/>
     <w:multiLevelType w:val="hybridMultilevel"/>
     <w:tmpl w:val="7A9C4B3E"/>
@@ -3955,14 +4066,126 @@
       </w:rPr>
     </w:lvl>
   </w:abstractNum>
-  <w:abstractNum w:abstractNumId="11">
+  <w:abstractNum w:abstractNumId="11" w15:restartNumberingAfterBreak="0">
+    <w:nsid w:val="0B7D7CF1"/>
+    <w:multiLevelType w:val="hybridMultilevel"/>
+    <w:tmpl w:val="2758A91E"/>
+    <w:lvl w:ilvl="0" w:tplc="84D2F13C">
+      <w:numFmt w:val="bullet"/>
+      <w:lvlText w:val="-"/>
+      <w:lvlJc w:val="left"/>
+      <w:pPr>
+        <w:ind w:left="720" w:hanging="360"/>
+      </w:pPr>
+      <w:rPr>
+        <w:rFonts w:ascii="Palatino Linotype" w:eastAsia="Times New Roman" w:hAnsi="Palatino Linotype" w:cs="Times New Roman" w:hint="default"/>
+      </w:rPr>
+    </w:lvl>
+    <w:lvl w:ilvl="1" w:tplc="04070003" w:tentative="1">
+      <w:start w:val="1"/>
+      <w:numFmt w:val="bullet"/>
+      <w:lvlText w:val="o"/>
+      <w:lvlJc w:val="left"/>
+      <w:pPr>
+        <w:ind w:left="1440" w:hanging="360"/>
+      </w:pPr>
+      <w:rPr>
+        <w:rFonts w:ascii="Courier New" w:hAnsi="Courier New" w:cs="Courier New" w:hint="default"/>
+      </w:rPr>
+    </w:lvl>
+    <w:lvl w:ilvl="2" w:tplc="04070005" w:tentative="1">
+      <w:start w:val="1"/>
+      <w:numFmt w:val="bullet"/>
+      <w:lvlText w:val=""/>
+      <w:lvlJc w:val="left"/>
+      <w:pPr>
+        <w:ind w:left="2160" w:hanging="360"/>
+      </w:pPr>
+      <w:rPr>
+        <w:rFonts w:ascii="Wingdings" w:hAnsi="Wingdings" w:hint="default"/>
+      </w:rPr>
+    </w:lvl>
+    <w:lvl w:ilvl="3" w:tplc="04070001" w:tentative="1">
+      <w:start w:val="1"/>
+      <w:numFmt w:val="bullet"/>
+      <w:lvlText w:val=""/>
+      <w:lvlJc w:val="left"/>
+      <w:pPr>
+        <w:ind w:left="2880" w:hanging="360"/>
+      </w:pPr>
+      <w:rPr>
+        <w:rFonts w:ascii="Symbol" w:hAnsi="Symbol" w:hint="default"/>
+      </w:rPr>
+    </w:lvl>
+    <w:lvl w:ilvl="4" w:tplc="04070003" w:tentative="1">
+      <w:start w:val="1"/>
+      <w:numFmt w:val="bullet"/>
+      <w:lvlText w:val="o"/>
+      <w:lvlJc w:val="left"/>
+      <w:pPr>
+        <w:ind w:left="3600" w:hanging="360"/>
+      </w:pPr>
+      <w:rPr>
+        <w:rFonts w:ascii="Courier New" w:hAnsi="Courier New" w:cs="Courier New" w:hint="default"/>
+      </w:rPr>
+    </w:lvl>
+    <w:lvl w:ilvl="5" w:tplc="04070005" w:tentative="1">
+      <w:start w:val="1"/>
+      <w:numFmt w:val="bullet"/>
+      <w:lvlText w:val=""/>
+      <w:lvlJc w:val="left"/>
+      <w:pPr>
+        <w:ind w:left="4320" w:hanging="360"/>
+      </w:pPr>
+      <w:rPr>
+        <w:rFonts w:ascii="Wingdings" w:hAnsi="Wingdings" w:hint="default"/>
+      </w:rPr>
+    </w:lvl>
+    <w:lvl w:ilvl="6" w:tplc="04070001" w:tentative="1">
+      <w:start w:val="1"/>
+      <w:numFmt w:val="bullet"/>
+      <w:lvlText w:val=""/>
+      <w:lvlJc w:val="left"/>
+      <w:pPr>
+        <w:ind w:left="5040" w:hanging="360"/>
+      </w:pPr>
+      <w:rPr>
+        <w:rFonts w:ascii="Symbol" w:hAnsi="Symbol" w:hint="default"/>
+      </w:rPr>
+    </w:lvl>
+    <w:lvl w:ilvl="7" w:tplc="04070003" w:tentative="1">
+      <w:start w:val="1"/>
+      <w:numFmt w:val="bullet"/>
+      <w:lvlText w:val="o"/>
+      <w:lvlJc w:val="left"/>
+      <w:pPr>
+        <w:ind w:left="5760" w:hanging="360"/>
+      </w:pPr>
+      <w:rPr>
+        <w:rFonts w:ascii="Courier New" w:hAnsi="Courier New" w:cs="Courier New" w:hint="default"/>
+      </w:rPr>
+    </w:lvl>
+    <w:lvl w:ilvl="8" w:tplc="04070005" w:tentative="1">
+      <w:start w:val="1"/>
+      <w:numFmt w:val="bullet"/>
+      <w:lvlText w:val=""/>
+      <w:lvlJc w:val="left"/>
+      <w:pPr>
+        <w:ind w:left="6480" w:hanging="360"/>
+      </w:pPr>
+      <w:rPr>
+        <w:rFonts w:ascii="Wingdings" w:hAnsi="Wingdings" w:hint="default"/>
+      </w:rPr>
+    </w:lvl>
+  </w:abstractNum>
+  <w:abstractNum w:abstractNumId="12" w15:restartNumberingAfterBreak="0">
     <w:nsid w:val="51043DED"/>
     <w:multiLevelType w:val="multilevel"/>
     <w:tmpl w:val="44A62A82"/>
     <w:lvl w:ilvl="0">
       <w:start w:val="1"/>
       <w:numFmt w:val="decimal"/>
-      <w:pStyle w:val="Heading1"/>
+      <w:pStyle w:val="berschrift1"/>
       <w:lvlText w:val="%1"/>
       <w:lvlJc w:val="left"/>
       <w:pPr>
@@ -3975,7 +4198,7 @@
     <w:lvl w:ilvl="1">
       <w:start w:val="1"/>
       <w:numFmt w:val="decimal"/>
-      <w:pStyle w:val="Heading2"/>
+      <w:pStyle w:val="berschrift2"/>
       <w:lvlText w:val="%1.%2"/>
       <w:lvlJc w:val="left"/>
       <w:pPr>
@@ -3988,7 +4211,7 @@
     <w:lvl w:ilvl="2">
       <w:start w:val="1"/>
       <w:numFmt w:val="decimal"/>
-      <w:pStyle w:val="Heading3"/>
+      <w:pStyle w:val="berschrift3"/>
       <w:lvlText w:val="%1.%2.%3"/>
       <w:lvlJc w:val="left"/>
       <w:pPr>
@@ -4001,7 +4224,7 @@
     <w:lvl w:ilvl="3">
       <w:start w:val="1"/>
       <w:numFmt w:val="decimal"/>
-      <w:pStyle w:val="Heading4"/>
+      <w:pStyle w:val="berschrift4"/>
       <w:lvlText w:val="%1.%2.%3.%4"/>
       <w:lvlJc w:val="left"/>
       <w:pPr>
@@ -4077,7 +4300,7 @@
       </w:rPr>
     </w:lvl>
   </w:abstractNum>
-  <w:abstractNum w:abstractNumId="12">
+  <w:abstractNum w:abstractNumId="13" w15:restartNumberingAfterBreak="0">
     <w:nsid w:val="6B072727"/>
     <w:multiLevelType w:val="hybridMultilevel"/>
     <w:tmpl w:val="8460E8EC"/>
@@ -4191,7 +4414,7 @@
     </w:lvl>
   </w:abstractNum>
   <w:num w:numId="1">
-    <w:abstractNumId w:val="11"/>
+    <w:abstractNumId w:val="12"/>
   </w:num>
   <w:num w:numId="2">
     <w:abstractNumId w:val="9"/>
@@ -4227,7 +4450,10 @@
     <w:abstractNumId w:val="10"/>
   </w:num>
   <w:num w:numId="13">
-    <w:abstractNumId w:val="12"/>
+    <w:abstractNumId w:val="13"/>
+  </w:num>
+  <w:num w:numId="14">
+    <w:abstractNumId w:val="11"/>
   </w:num>
 </w:numbering>
 </file>
@@ -4249,7 +4475,7 @@
       </w:pPr>
     </w:pPrDefault>
   </w:docDefaults>
-  <w:latentStyles w:defLockedState="0" w:defUIPriority="99" w:defSemiHidden="0" w:defUnhideWhenUsed="0" w:defQFormat="0" w:count="380">
+  <w:latentStyles w:defLockedState="0" w:defUIPriority="99" w:defSemiHidden="0" w:defUnhideWhenUsed="0" w:defQFormat="0" w:count="371">
     <w:lsdException w:name="Normal" w:uiPriority="0" w:qFormat="1"/>
     <w:lsdException w:name="heading 1" w:uiPriority="9" w:qFormat="1"/>
     <w:lsdException w:name="heading 2" w:semiHidden="1" w:uiPriority="9" w:unhideWhenUsed="1" w:qFormat="1"/>
@@ -4406,15 +4632,6 @@
     <w:lsdException w:name="Balloon Text" w:semiHidden="1" w:unhideWhenUsed="1"/>
     <w:lsdException w:name="Table Grid" w:uiPriority="59"/>
     <w:lsdException w:name="Table Theme" w:semiHidden="1" w:unhideWhenUsed="1"/>
-    <w:lsdException w:name="Note Level 1" w:semiHidden="1" w:unhideWhenUsed="1"/>
-    <w:lsdException w:name="Note Level 2" w:semiHidden="1" w:unhideWhenUsed="1"/>
-    <w:lsdException w:name="Note Level 3" w:semiHidden="1" w:unhideWhenUsed="1"/>
-    <w:lsdException w:name="Note Level 4" w:semiHidden="1" w:unhideWhenUsed="1"/>
-    <w:lsdException w:name="Note Level 5" w:semiHidden="1" w:unhideWhenUsed="1"/>
-    <w:lsdException w:name="Note Level 6" w:semiHidden="1" w:unhideWhenUsed="1"/>
-    <w:lsdException w:name="Note Level 7" w:semiHidden="1" w:unhideWhenUsed="1"/>
-    <w:lsdException w:name="Note Level 8" w:semiHidden="1" w:unhideWhenUsed="1"/>
-    <w:lsdException w:name="Note Level 9" w:semiHidden="1" w:unhideWhenUsed="1"/>
     <w:lsdException w:name="Placeholder Text" w:semiHidden="1"/>
     <w:lsdException w:name="No Spacing" w:uiPriority="1"/>
     <w:lsdException w:name="Light Shading" w:uiPriority="60"/>
@@ -4631,7 +4848,7 @@
     <w:lsdException w:name="List Table 6 Colorful Accent 6" w:uiPriority="51"/>
     <w:lsdException w:name="List Table 7 Colorful Accent 6" w:uiPriority="52"/>
   </w:latentStyles>
-  <w:style w:type="paragraph" w:default="1" w:styleId="Normal">
+  <w:style w:type="paragraph" w:default="1" w:styleId="Standard">
     <w:name w:val="Normal"/>
     <w:next w:val="Folgeabsatz"/>
     <w:qFormat/>
@@ -4646,11 +4863,11 @@
       <w:lang w:eastAsia="de-DE"/>
     </w:rPr>
   </w:style>
-  <w:style w:type="paragraph" w:styleId="Heading1">
+  <w:style w:type="paragraph" w:styleId="berschrift1">
     <w:name w:val="heading 1"/>
-    <w:basedOn w:val="Normal"/>
-    <w:next w:val="Normal"/>
-    <w:link w:val="Heading1Char"/>
+    <w:basedOn w:val="Standard"/>
+    <w:next w:val="Standard"/>
+    <w:link w:val="berschrift1Zchn"/>
     <w:uiPriority w:val="9"/>
     <w:qFormat/>
     <w:rsid w:val="00160AD0"/>
@@ -4672,11 +4889,11 @@
       <w:szCs w:val="28"/>
     </w:rPr>
   </w:style>
-  <w:style w:type="paragraph" w:styleId="Heading2">
+  <w:style w:type="paragraph" w:styleId="berschrift2">
     <w:name w:val="heading 2"/>
-    <w:basedOn w:val="Normal"/>
-    <w:next w:val="Normal"/>
-    <w:link w:val="Heading2Char"/>
+    <w:basedOn w:val="Standard"/>
+    <w:next w:val="Standard"/>
+    <w:link w:val="berschrift2Zchn"/>
     <w:uiPriority w:val="9"/>
     <w:unhideWhenUsed/>
     <w:qFormat/>
@@ -4698,11 +4915,11 @@
       <w:szCs w:val="26"/>
     </w:rPr>
   </w:style>
-  <w:style w:type="paragraph" w:styleId="Heading3">
+  <w:style w:type="paragraph" w:styleId="berschrift3">
     <w:name w:val="heading 3"/>
-    <w:basedOn w:val="Normal"/>
-    <w:next w:val="Normal"/>
-    <w:link w:val="Heading3Char"/>
+    <w:basedOn w:val="Standard"/>
+    <w:next w:val="Standard"/>
+    <w:link w:val="berschrift3Zchn"/>
     <w:uiPriority w:val="9"/>
     <w:unhideWhenUsed/>
     <w:qFormat/>
@@ -4723,11 +4940,11 @@
       <w:bCs/>
     </w:rPr>
   </w:style>
-  <w:style w:type="paragraph" w:styleId="Heading4">
+  <w:style w:type="paragraph" w:styleId="berschrift4">
     <w:name w:val="heading 4"/>
-    <w:basedOn w:val="Normal"/>
-    <w:next w:val="Normal"/>
-    <w:link w:val="Heading4Char"/>
+    <w:basedOn w:val="Standard"/>
+    <w:next w:val="Standard"/>
+    <w:link w:val="berschrift4Zchn"/>
     <w:uiPriority w:val="9"/>
     <w:unhideWhenUsed/>
     <w:qFormat/>
@@ -4750,11 +4967,11 @@
       <w:iCs/>
     </w:rPr>
   </w:style>
-  <w:style w:type="paragraph" w:styleId="Heading5">
+  <w:style w:type="paragraph" w:styleId="berschrift5">
     <w:name w:val="heading 5"/>
-    <w:basedOn w:val="Normal"/>
-    <w:next w:val="Normal"/>
-    <w:link w:val="Heading5Char"/>
+    <w:basedOn w:val="Standard"/>
+    <w:next w:val="Standard"/>
+    <w:link w:val="berschrift5Zchn"/>
     <w:uiPriority w:val="9"/>
     <w:semiHidden/>
     <w:unhideWhenUsed/>
@@ -4770,13 +4987,13 @@
       <w:color w:val="243F60" w:themeColor="accent1" w:themeShade="7F"/>
     </w:rPr>
   </w:style>
-  <w:style w:type="character" w:default="1" w:styleId="DefaultParagraphFont">
+  <w:style w:type="character" w:default="1" w:styleId="Absatz-Standardschriftart">
     <w:name w:val="Default Paragraph Font"/>
     <w:uiPriority w:val="1"/>
     <w:semiHidden/>
     <w:unhideWhenUsed/>
   </w:style>
-  <w:style w:type="table" w:default="1" w:styleId="TableNormal">
+  <w:style w:type="table" w:default="1" w:styleId="NormaleTabelle">
     <w:name w:val="Normal Table"/>
     <w:uiPriority w:val="99"/>
     <w:semiHidden/>
@@ -4791,7 +5008,7 @@
       </w:tblCellMar>
     </w:tblPr>
   </w:style>
-  <w:style w:type="numbering" w:default="1" w:styleId="NoList">
+  <w:style w:type="numbering" w:default="1" w:styleId="KeineListe">
     <w:name w:val="No List"/>
     <w:uiPriority w:val="99"/>
     <w:semiHidden/>
@@ -4799,7 +5016,7 @@
   </w:style>
   <w:style w:type="character" w:customStyle="1" w:styleId="AngabenzumLehrstuhl">
     <w:name w:val="Angaben zum Lehrstuhl"/>
-    <w:basedOn w:val="DefaultParagraphFont"/>
+    <w:basedOn w:val="Absatz-Standardschriftart"/>
     <w:rsid w:val="009F3E31"/>
     <w:rPr>
       <w:b/>
@@ -4809,7 +5026,7 @@
   </w:style>
   <w:style w:type="paragraph" w:customStyle="1" w:styleId="TitelseiteText">
     <w:name w:val="Titelseite Text"/>
-    <w:basedOn w:val="Normal"/>
+    <w:basedOn w:val="Standard"/>
     <w:link w:val="TitelseiteTextChar"/>
     <w:qFormat/>
     <w:rsid w:val="00FF5E81"/>
@@ -4823,7 +5040,7 @@
   </w:style>
   <w:style w:type="character" w:customStyle="1" w:styleId="TitelseiteTextChar">
     <w:name w:val="Titelseite Text Char"/>
-    <w:basedOn w:val="DefaultParagraphFont"/>
+    <w:basedOn w:val="Absatz-Standardschriftart"/>
     <w:link w:val="TitelseiteText"/>
     <w:rsid w:val="00FF5E81"/>
     <w:rPr>
@@ -4832,11 +5049,11 @@
       <w:lang w:eastAsia="de-DE"/>
     </w:rPr>
   </w:style>
-  <w:style w:type="paragraph" w:styleId="Title">
+  <w:style w:type="paragraph" w:styleId="Titel">
     <w:name w:val="Title"/>
-    <w:basedOn w:val="Normal"/>
-    <w:next w:val="Normal"/>
-    <w:link w:val="TitleChar"/>
+    <w:basedOn w:val="Standard"/>
+    <w:next w:val="Standard"/>
+    <w:link w:val="TitelZchn"/>
     <w:uiPriority w:val="10"/>
     <w:rsid w:val="00EE038F"/>
     <w:pPr>
@@ -4851,10 +5068,10 @@
       <w:szCs w:val="32"/>
     </w:rPr>
   </w:style>
-  <w:style w:type="character" w:customStyle="1" w:styleId="TitleChar">
-    <w:name w:val="Title Char"/>
-    <w:basedOn w:val="DefaultParagraphFont"/>
-    <w:link w:val="Title"/>
+  <w:style w:type="character" w:customStyle="1" w:styleId="TitelZchn">
+    <w:name w:val="Titel Zchn"/>
+    <w:basedOn w:val="Absatz-Standardschriftart"/>
+    <w:link w:val="Titel"/>
     <w:uiPriority w:val="10"/>
     <w:rsid w:val="00EE038F"/>
     <w:rPr>
@@ -4866,10 +5083,10 @@
       <w:lang w:eastAsia="de-DE"/>
     </w:rPr>
   </w:style>
-  <w:style w:type="paragraph" w:styleId="BalloonText">
+  <w:style w:type="paragraph" w:styleId="Sprechblasentext">
     <w:name w:val="Balloon Text"/>
-    <w:basedOn w:val="Normal"/>
-    <w:link w:val="BalloonTextChar"/>
+    <w:basedOn w:val="Standard"/>
+    <w:link w:val="SprechblasentextZchn"/>
     <w:uiPriority w:val="99"/>
     <w:semiHidden/>
     <w:unhideWhenUsed/>
@@ -4883,10 +5100,10 @@
       <w:szCs w:val="16"/>
     </w:rPr>
   </w:style>
-  <w:style w:type="character" w:customStyle="1" w:styleId="BalloonTextChar">
-    <w:name w:val="Balloon Text Char"/>
-    <w:basedOn w:val="DefaultParagraphFont"/>
-    <w:link w:val="BalloonText"/>
+  <w:style w:type="character" w:customStyle="1" w:styleId="SprechblasentextZchn">
+    <w:name w:val="Sprechblasentext Zchn"/>
+    <w:basedOn w:val="Absatz-Standardschriftart"/>
+    <w:link w:val="Sprechblasentext"/>
     <w:uiPriority w:val="99"/>
     <w:semiHidden/>
     <w:rsid w:val="009F3E31"/>
@@ -4897,10 +5114,10 @@
       <w:lang w:eastAsia="de-DE"/>
     </w:rPr>
   </w:style>
-  <w:style w:type="character" w:customStyle="1" w:styleId="Heading1Char">
-    <w:name w:val="Heading 1 Char"/>
-    <w:basedOn w:val="DefaultParagraphFont"/>
-    <w:link w:val="Heading1"/>
+  <w:style w:type="character" w:customStyle="1" w:styleId="berschrift1Zchn">
+    <w:name w:val="Überschrift 1 Zchn"/>
+    <w:basedOn w:val="Absatz-Standardschriftart"/>
+    <w:link w:val="berschrift1"/>
     <w:uiPriority w:val="9"/>
     <w:rsid w:val="00160AD0"/>
     <w:rPr>
@@ -4911,10 +5128,10 @@
       <w:lang w:eastAsia="de-DE"/>
     </w:rPr>
   </w:style>
-  <w:style w:type="character" w:customStyle="1" w:styleId="Heading2Char">
-    <w:name w:val="Heading 2 Char"/>
-    <w:basedOn w:val="DefaultParagraphFont"/>
-    <w:link w:val="Heading2"/>
+  <w:style w:type="character" w:customStyle="1" w:styleId="berschrift2Zchn">
+    <w:name w:val="Überschrift 2 Zchn"/>
+    <w:basedOn w:val="Absatz-Standardschriftart"/>
+    <w:link w:val="berschrift2"/>
     <w:uiPriority w:val="9"/>
     <w:rsid w:val="00FC3A07"/>
     <w:rPr>
@@ -4925,10 +5142,10 @@
       <w:lang w:eastAsia="de-DE"/>
     </w:rPr>
   </w:style>
-  <w:style w:type="character" w:customStyle="1" w:styleId="Heading3Char">
-    <w:name w:val="Heading 3 Char"/>
-    <w:basedOn w:val="DefaultParagraphFont"/>
-    <w:link w:val="Heading3"/>
+  <w:style w:type="character" w:customStyle="1" w:styleId="berschrift3Zchn">
+    <w:name w:val="Überschrift 3 Zchn"/>
+    <w:basedOn w:val="Absatz-Standardschriftart"/>
+    <w:link w:val="berschrift3"/>
     <w:uiPriority w:val="9"/>
     <w:rsid w:val="004D1002"/>
     <w:rPr>
@@ -4939,10 +5156,10 @@
       <w:lang w:eastAsia="de-DE"/>
     </w:rPr>
   </w:style>
-  <w:style w:type="character" w:customStyle="1" w:styleId="Heading4Char">
-    <w:name w:val="Heading 4 Char"/>
-    <w:basedOn w:val="DefaultParagraphFont"/>
-    <w:link w:val="Heading4"/>
+  <w:style w:type="character" w:customStyle="1" w:styleId="berschrift4Zchn">
+    <w:name w:val="Überschrift 4 Zchn"/>
+    <w:basedOn w:val="Absatz-Standardschriftart"/>
+    <w:link w:val="berschrift4"/>
     <w:uiPriority w:val="9"/>
     <w:rsid w:val="00E736F6"/>
     <w:rPr>
@@ -4955,11 +5172,11 @@
       <w:lang w:eastAsia="de-DE"/>
     </w:rPr>
   </w:style>
-  <w:style w:type="paragraph" w:styleId="TOCHeading">
+  <w:style w:type="paragraph" w:styleId="Inhaltsverzeichnisberschrift">
     <w:name w:val="TOC Heading"/>
     <w:aliases w:val="Überschrift Verzeichnisse"/>
-    <w:basedOn w:val="Normal"/>
-    <w:next w:val="Normal"/>
+    <w:basedOn w:val="Standard"/>
+    <w:next w:val="Standard"/>
     <w:uiPriority w:val="39"/>
     <w:unhideWhenUsed/>
     <w:qFormat/>
@@ -4974,10 +5191,10 @@
       <w:lang w:eastAsia="en-US"/>
     </w:rPr>
   </w:style>
-  <w:style w:type="paragraph" w:styleId="TOC1">
+  <w:style w:type="paragraph" w:styleId="Verzeichnis1">
     <w:name w:val="toc 1"/>
-    <w:basedOn w:val="Normal"/>
-    <w:next w:val="Normal"/>
+    <w:basedOn w:val="Standard"/>
+    <w:next w:val="Standard"/>
     <w:autoRedefine/>
     <w:uiPriority w:val="39"/>
     <w:unhideWhenUsed/>
@@ -4994,10 +5211,10 @@
       <w:sz w:val="24"/>
     </w:rPr>
   </w:style>
-  <w:style w:type="paragraph" w:styleId="TOC2">
+  <w:style w:type="paragraph" w:styleId="Verzeichnis2">
     <w:name w:val="toc 2"/>
-    <w:basedOn w:val="Normal"/>
-    <w:next w:val="Normal"/>
+    <w:basedOn w:val="Standard"/>
+    <w:next w:val="Standard"/>
     <w:autoRedefine/>
     <w:uiPriority w:val="39"/>
     <w:unhideWhenUsed/>
@@ -5010,10 +5227,10 @@
       <w:rFonts w:ascii="Frutiger Next LT W1G" w:hAnsi="Frutiger Next LT W1G"/>
     </w:rPr>
   </w:style>
-  <w:style w:type="paragraph" w:styleId="TOC3">
+  <w:style w:type="paragraph" w:styleId="Verzeichnis3">
     <w:name w:val="toc 3"/>
-    <w:basedOn w:val="Normal"/>
-    <w:next w:val="Normal"/>
+    <w:basedOn w:val="Standard"/>
+    <w:next w:val="Standard"/>
     <w:autoRedefine/>
     <w:uiPriority w:val="39"/>
     <w:unhideWhenUsed/>
@@ -5028,7 +5245,7 @@
   </w:style>
   <w:style w:type="character" w:styleId="Hyperlink">
     <w:name w:val="Hyperlink"/>
-    <w:basedOn w:val="DefaultParagraphFont"/>
+    <w:basedOn w:val="Absatz-Standardschriftart"/>
     <w:uiPriority w:val="99"/>
     <w:unhideWhenUsed/>
     <w:rsid w:val="009A6B3E"/>
@@ -5039,22 +5256,22 @@
   </w:style>
   <w:style w:type="paragraph" w:customStyle="1" w:styleId="berschrift21">
     <w:name w:val="Überschrift 21"/>
-    <w:basedOn w:val="Normal"/>
+    <w:basedOn w:val="Standard"/>
     <w:rsid w:val="009A6B3E"/>
   </w:style>
   <w:style w:type="paragraph" w:customStyle="1" w:styleId="berschrift31">
     <w:name w:val="Überschrift 31"/>
-    <w:basedOn w:val="Normal"/>
+    <w:basedOn w:val="Standard"/>
     <w:rsid w:val="009A6B3E"/>
   </w:style>
   <w:style w:type="paragraph" w:customStyle="1" w:styleId="berschrift41">
     <w:name w:val="Überschrift 41"/>
-    <w:basedOn w:val="Normal"/>
+    <w:basedOn w:val="Standard"/>
     <w:rsid w:val="009A6B3E"/>
   </w:style>
   <w:style w:type="paragraph" w:customStyle="1" w:styleId="berschrift51">
     <w:name w:val="Überschrift 51"/>
-    <w:basedOn w:val="Normal"/>
+    <w:basedOn w:val="Standard"/>
     <w:rsid w:val="009A6B3E"/>
     <w:pPr>
       <w:numPr>
@@ -5065,7 +5282,7 @@
   </w:style>
   <w:style w:type="paragraph" w:customStyle="1" w:styleId="berschrift61">
     <w:name w:val="Überschrift 61"/>
-    <w:basedOn w:val="Normal"/>
+    <w:basedOn w:val="Standard"/>
     <w:rsid w:val="009A6B3E"/>
     <w:pPr>
       <w:numPr>
@@ -5076,7 +5293,7 @@
   </w:style>
   <w:style w:type="paragraph" w:customStyle="1" w:styleId="berschrift71">
     <w:name w:val="Überschrift 71"/>
-    <w:basedOn w:val="Normal"/>
+    <w:basedOn w:val="Standard"/>
     <w:rsid w:val="009A6B3E"/>
     <w:pPr>
       <w:numPr>
@@ -5087,7 +5304,7 @@
   </w:style>
   <w:style w:type="paragraph" w:customStyle="1" w:styleId="berschrift81">
     <w:name w:val="Überschrift 81"/>
-    <w:basedOn w:val="Normal"/>
+    <w:basedOn w:val="Standard"/>
     <w:rsid w:val="009A6B3E"/>
     <w:pPr>
       <w:numPr>
@@ -5098,7 +5315,7 @@
   </w:style>
   <w:style w:type="paragraph" w:customStyle="1" w:styleId="berschrift91">
     <w:name w:val="Überschrift 91"/>
-    <w:basedOn w:val="Normal"/>
+    <w:basedOn w:val="Standard"/>
     <w:rsid w:val="009A6B3E"/>
     <w:pPr>
       <w:numPr>
@@ -5107,10 +5324,10 @@
       </w:numPr>
     </w:pPr>
   </w:style>
-  <w:style w:type="paragraph" w:styleId="Caption">
+  <w:style w:type="paragraph" w:styleId="Beschriftung">
     <w:name w:val="caption"/>
-    <w:basedOn w:val="Normal"/>
-    <w:next w:val="Normal"/>
+    <w:basedOn w:val="Standard"/>
+    <w:next w:val="Standard"/>
     <w:uiPriority w:val="35"/>
     <w:unhideWhenUsed/>
     <w:qFormat/>
@@ -5126,10 +5343,10 @@
       <w:szCs w:val="18"/>
     </w:rPr>
   </w:style>
-  <w:style w:type="paragraph" w:styleId="Header">
+  <w:style w:type="paragraph" w:styleId="Kopfzeile">
     <w:name w:val="header"/>
-    <w:basedOn w:val="Normal"/>
-    <w:link w:val="HeaderChar"/>
+    <w:basedOn w:val="Standard"/>
+    <w:link w:val="KopfzeileZchn"/>
     <w:uiPriority w:val="99"/>
     <w:unhideWhenUsed/>
     <w:rsid w:val="00EC013F"/>
@@ -5144,10 +5361,10 @@
       <w:rFonts w:ascii="Frutiger Next LT W1G" w:hAnsi="Frutiger Next LT W1G"/>
     </w:rPr>
   </w:style>
-  <w:style w:type="character" w:customStyle="1" w:styleId="HeaderChar">
-    <w:name w:val="Header Char"/>
-    <w:basedOn w:val="DefaultParagraphFont"/>
-    <w:link w:val="Header"/>
+  <w:style w:type="character" w:customStyle="1" w:styleId="KopfzeileZchn">
+    <w:name w:val="Kopfzeile Zchn"/>
+    <w:basedOn w:val="Absatz-Standardschriftart"/>
+    <w:link w:val="Kopfzeile"/>
     <w:uiPriority w:val="99"/>
     <w:rsid w:val="00EC013F"/>
     <w:rPr>
@@ -5156,10 +5373,10 @@
       <w:lang w:eastAsia="de-DE"/>
     </w:rPr>
   </w:style>
-  <w:style w:type="paragraph" w:styleId="Footer">
+  <w:style w:type="paragraph" w:styleId="Fuzeile">
     <w:name w:val="footer"/>
-    <w:basedOn w:val="Normal"/>
-    <w:link w:val="FooterChar"/>
+    <w:basedOn w:val="Standard"/>
+    <w:link w:val="FuzeileZchn"/>
     <w:uiPriority w:val="99"/>
     <w:semiHidden/>
     <w:unhideWhenUsed/>
@@ -5172,10 +5389,10 @@
       <w:spacing w:line="240" w:lineRule="auto"/>
     </w:pPr>
   </w:style>
-  <w:style w:type="character" w:customStyle="1" w:styleId="FooterChar">
-    <w:name w:val="Footer Char"/>
-    <w:basedOn w:val="DefaultParagraphFont"/>
-    <w:link w:val="Footer"/>
+  <w:style w:type="character" w:customStyle="1" w:styleId="FuzeileZchn">
+    <w:name w:val="Fußzeile Zchn"/>
+    <w:basedOn w:val="Absatz-Standardschriftart"/>
+    <w:link w:val="Fuzeile"/>
     <w:uiPriority w:val="99"/>
     <w:semiHidden/>
     <w:rsid w:val="00793C70"/>
@@ -5185,18 +5402,18 @@
       <w:lang w:eastAsia="de-DE"/>
     </w:rPr>
   </w:style>
-  <w:style w:type="paragraph" w:styleId="Bibliography">
+  <w:style w:type="paragraph" w:styleId="Literaturverzeichnis">
     <w:name w:val="Bibliography"/>
-    <w:basedOn w:val="Normal"/>
-    <w:next w:val="Normal"/>
+    <w:basedOn w:val="Standard"/>
+    <w:next w:val="Standard"/>
     <w:uiPriority w:val="37"/>
     <w:unhideWhenUsed/>
     <w:rsid w:val="00D47FC2"/>
   </w:style>
-  <w:style w:type="paragraph" w:styleId="TableofFigures">
+  <w:style w:type="paragraph" w:styleId="Abbildungsverzeichnis">
     <w:name w:val="table of figures"/>
-    <w:basedOn w:val="Normal"/>
-    <w:next w:val="Normal"/>
+    <w:basedOn w:val="Standard"/>
+    <w:next w:val="Standard"/>
     <w:uiPriority w:val="99"/>
     <w:unhideWhenUsed/>
     <w:rsid w:val="00E54774"/>
@@ -5204,10 +5421,10 @@
       <w:rFonts w:ascii="Frutiger Next LT W1G" w:hAnsi="Frutiger Next LT W1G"/>
     </w:rPr>
   </w:style>
-  <w:style w:type="paragraph" w:styleId="TOC4">
+  <w:style w:type="paragraph" w:styleId="Verzeichnis4">
     <w:name w:val="toc 4"/>
-    <w:basedOn w:val="Normal"/>
-    <w:next w:val="Normal"/>
+    <w:basedOn w:val="Standard"/>
+    <w:next w:val="Standard"/>
     <w:autoRedefine/>
     <w:uiPriority w:val="39"/>
     <w:unhideWhenUsed/>
@@ -5221,9 +5438,9 @@
       <w:i/>
     </w:rPr>
   </w:style>
-  <w:style w:type="character" w:styleId="Emphasis">
+  <w:style w:type="character" w:styleId="Hervorhebung">
     <w:name w:val="Emphasis"/>
-    <w:basedOn w:val="DefaultParagraphFont"/>
+    <w:basedOn w:val="Absatz-Standardschriftart"/>
     <w:uiPriority w:val="20"/>
     <w:rsid w:val="00070B8E"/>
     <w:rPr>
@@ -5233,7 +5450,7 @@
   </w:style>
   <w:style w:type="paragraph" w:customStyle="1" w:styleId="LiteraturverzeichnisEintrge">
     <w:name w:val="Literaturverzeichnis Einträge"/>
-    <w:basedOn w:val="Normal"/>
+    <w:basedOn w:val="Standard"/>
     <w:link w:val="LiteraturverzeichnisEintrgeZchn"/>
     <w:rsid w:val="009A0603"/>
     <w:pPr>
@@ -5247,7 +5464,7 @@
   </w:style>
   <w:style w:type="character" w:customStyle="1" w:styleId="LiteraturverzeichnisEintrgeZchn">
     <w:name w:val="Literaturverzeichnis Einträge Zchn"/>
-    <w:basedOn w:val="DefaultParagraphFont"/>
+    <w:basedOn w:val="Absatz-Standardschriftart"/>
     <w:link w:val="LiteraturverzeichnisEintrge"/>
     <w:rsid w:val="009A0603"/>
     <w:rPr>
@@ -5256,16 +5473,15 @@
       <w:lang w:val="en-US" w:eastAsia="de-DE"/>
     </w:rPr>
   </w:style>
-  <w:style w:type="table" w:styleId="TableGrid">
+  <w:style w:type="table" w:styleId="Tabellenraster">
     <w:name w:val="Table Grid"/>
-    <w:basedOn w:val="TableNormal"/>
+    <w:basedOn w:val="NormaleTabelle"/>
     <w:uiPriority w:val="59"/>
     <w:rsid w:val="00EC013F"/>
     <w:pPr>
       <w:spacing w:after="0" w:line="240" w:lineRule="auto"/>
     </w:pPr>
     <w:tblPr>
-      <w:tblInd w:w="0" w:type="dxa"/>
       <w:tblBorders>
         <w:top w:val="single" w:sz="4" w:space="0" w:color="auto"/>
         <w:left w:val="single" w:sz="4" w:space="0" w:color="auto"/>
@@ -5274,17 +5490,11 @@
         <w:insideH w:val="single" w:sz="4" w:space="0" w:color="auto"/>
         <w:insideV w:val="single" w:sz="4" w:space="0" w:color="auto"/>
       </w:tblBorders>
-      <w:tblCellMar>
-        <w:top w:w="0" w:type="dxa"/>
-        <w:left w:w="108" w:type="dxa"/>
-        <w:bottom w:w="0" w:type="dxa"/>
-        <w:right w:w="108" w:type="dxa"/>
-      </w:tblCellMar>
     </w:tblPr>
   </w:style>
   <w:style w:type="paragraph" w:customStyle="1" w:styleId="Abbildung">
     <w:name w:val="Abbildung"/>
-    <w:basedOn w:val="Normal"/>
+    <w:basedOn w:val="Standard"/>
     <w:qFormat/>
     <w:rsid w:val="00595925"/>
     <w:pPr>
@@ -5295,10 +5505,10 @@
       <w:noProof/>
     </w:rPr>
   </w:style>
-  <w:style w:type="character" w:customStyle="1" w:styleId="Heading5Char">
-    <w:name w:val="Heading 5 Char"/>
-    <w:basedOn w:val="DefaultParagraphFont"/>
-    <w:link w:val="Heading5"/>
+  <w:style w:type="character" w:customStyle="1" w:styleId="berschrift5Zchn">
+    <w:name w:val="Überschrift 5 Zchn"/>
+    <w:basedOn w:val="Absatz-Standardschriftart"/>
+    <w:link w:val="berschrift5"/>
     <w:uiPriority w:val="9"/>
     <w:semiHidden/>
     <w:rsid w:val="00B72BC9"/>
@@ -5311,7 +5521,7 @@
   </w:style>
   <w:style w:type="paragraph" w:customStyle="1" w:styleId="Folgeabsatz">
     <w:name w:val="Folgeabsatz"/>
-    <w:basedOn w:val="Normal"/>
+    <w:basedOn w:val="Standard"/>
     <w:link w:val="FolgeabsatzZchn"/>
     <w:qFormat/>
     <w:rsid w:val="00595925"/>
@@ -5321,7 +5531,7 @@
   </w:style>
   <w:style w:type="character" w:customStyle="1" w:styleId="FolgeabsatzZchn">
     <w:name w:val="Folgeabsatz Zchn"/>
-    <w:basedOn w:val="DefaultParagraphFont"/>
+    <w:basedOn w:val="Absatz-Standardschriftart"/>
     <w:link w:val="Folgeabsatz"/>
     <w:rsid w:val="00595925"/>
     <w:rPr>
@@ -5330,9 +5540,9 @@
       <w:lang w:eastAsia="de-DE"/>
     </w:rPr>
   </w:style>
-  <w:style w:type="paragraph" w:styleId="ListParagraph">
+  <w:style w:type="paragraph" w:styleId="Listenabsatz">
     <w:name w:val="List Paragraph"/>
-    <w:basedOn w:val="Normal"/>
+    <w:basedOn w:val="Standard"/>
     <w:uiPriority w:val="34"/>
     <w:rsid w:val="0040027E"/>
     <w:pPr>
@@ -5342,7 +5552,7 @@
   </w:style>
   <w:style w:type="paragraph" w:customStyle="1" w:styleId="Beschreibung">
     <w:name w:val="Beschreibung"/>
-    <w:basedOn w:val="Normal"/>
+    <w:basedOn w:val="Standard"/>
     <w:qFormat/>
     <w:rsid w:val="008D5720"/>
     <w:pPr>
@@ -5352,10 +5562,10 @@
       <w:i/>
     </w:rPr>
   </w:style>
-  <w:style w:type="paragraph" w:styleId="FootnoteText">
+  <w:style w:type="paragraph" w:styleId="Funotentext">
     <w:name w:val="footnote text"/>
-    <w:basedOn w:val="Normal"/>
-    <w:link w:val="FootnoteTextChar"/>
+    <w:basedOn w:val="Standard"/>
+    <w:link w:val="FunotentextZchn"/>
     <w:uiPriority w:val="99"/>
     <w:unhideWhenUsed/>
     <w:rsid w:val="005E20D8"/>
@@ -5367,10 +5577,10 @@
       <w:szCs w:val="24"/>
     </w:rPr>
   </w:style>
-  <w:style w:type="character" w:customStyle="1" w:styleId="FootnoteTextChar">
-    <w:name w:val="Footnote Text Char"/>
-    <w:basedOn w:val="DefaultParagraphFont"/>
-    <w:link w:val="FootnoteText"/>
+  <w:style w:type="character" w:customStyle="1" w:styleId="FunotentextZchn">
+    <w:name w:val="Fußnotentext Zchn"/>
+    <w:basedOn w:val="Absatz-Standardschriftart"/>
+    <w:link w:val="Funotentext"/>
     <w:uiPriority w:val="99"/>
     <w:rsid w:val="005E20D8"/>
     <w:rPr>
@@ -5380,9 +5590,9 @@
       <w:lang w:eastAsia="de-DE"/>
     </w:rPr>
   </w:style>
-  <w:style w:type="character" w:styleId="FootnoteReference">
+  <w:style w:type="character" w:styleId="Funotenzeichen">
     <w:name w:val="footnote reference"/>
-    <w:basedOn w:val="DefaultParagraphFont"/>
+    <w:basedOn w:val="Absatz-Standardschriftart"/>
     <w:uiPriority w:val="99"/>
     <w:unhideWhenUsed/>
     <w:rsid w:val="005E20D8"/>
@@ -5681,7 +5891,7 @@
 </file>
 
 <file path=customXml/itemProps1.xml><?xml version="1.0" encoding="utf-8"?>
-<ds:datastoreItem xmlns:ds="http://schemas.openxmlformats.org/officeDocument/2006/customXml" ds:itemID="{32E5046E-AF81-4B44-A9FA-1767BC771492}">
+<ds:datastoreItem xmlns:ds="http://schemas.openxmlformats.org/officeDocument/2006/customXml" ds:itemID="{00C4A744-594B-462C-8EA8-B9BBEB67218D}">
   <ds:schemaRefs>
     <ds:schemaRef ds:uri="http://schemas.openxmlformats.org/officeDocument/2006/bibliography"/>
   </ds:schemaRefs>

</xml_diff>